<commit_message>
Updating info in template docs to be Maine specific, cleaning up code for DTA mentions
</commit_message>
<xml_diff>
--- a/docassemble/MaineSNAPEstimatorDemo/data/templates/snap-details.docx
+++ b/docassemble/MaineSNAPEstimatorDemo/data/templates/snap-details.docx
@@ -31,9 +31,9 @@
         <w:tblLook w:val="04A0" w:firstRow="1" w:lastRow="0" w:firstColumn="1" w:lastColumn="0" w:noHBand="0" w:noVBand="1"/>
       </w:tblPr>
       <w:tblGrid>
-        <w:gridCol w:w="5969"/>
+        <w:gridCol w:w="5976"/>
         <w:gridCol w:w="2193"/>
-        <w:gridCol w:w="2258"/>
+        <w:gridCol w:w="2251"/>
       </w:tblGrid>
       <w:tr>
         <w:tc>
@@ -277,16 +277,16 @@
         <w:tblLook w:val="04A0" w:firstRow="1" w:lastRow="0" w:firstColumn="1" w:lastColumn="0" w:noHBand="0" w:noVBand="1"/>
       </w:tblPr>
       <w:tblGrid>
-        <w:gridCol w:w="2038"/>
-        <w:gridCol w:w="68"/>
+        <w:gridCol w:w="2069"/>
+        <w:gridCol w:w="27"/>
         <w:gridCol w:w="3879"/>
         <w:gridCol w:w="2780"/>
-        <w:gridCol w:w="1423"/>
+        <w:gridCol w:w="1433"/>
       </w:tblGrid>
       <w:tr>
         <w:tc>
           <w:tcPr>
-            <w:tcW w:w="4517" w:type="dxa"/>
+            <w:tcW w:w="2069" w:type="dxa"/>
             <w:tcBorders>
               <w:top w:val="nil"/>
               <w:left w:val="nil"/>
@@ -310,7 +310,7 @@
         </w:tc>
         <w:tc>
           <w:tcPr>
-            <w:tcW w:w="1710" w:type="dxa"/>
+            <w:tcW w:w="3906" w:type="dxa"/>
             <w:gridSpan w:val="2"/>
             <w:tcBorders>
               <w:top w:val="nil"/>
@@ -324,7 +324,7 @@
         </w:tc>
         <w:tc>
           <w:tcPr>
-            <w:tcW w:w="3960" w:type="dxa"/>
+            <w:tcW w:w="4213" w:type="dxa"/>
             <w:gridSpan w:val="2"/>
             <w:tcBorders>
               <w:top w:val="nil"/>
@@ -340,7 +340,7 @@
       <w:tr>
         <w:tc>
           <w:tcPr>
-            <w:tcW w:w="4517" w:type="dxa"/>
+            <w:tcW w:w="2069" w:type="dxa"/>
             <w:tcBorders>
               <w:top w:val="nil"/>
               <w:left w:val="nil"/>
@@ -361,7 +361,7 @@
         </w:tc>
         <w:tc>
           <w:tcPr>
-            <w:tcW w:w="1710" w:type="dxa"/>
+            <w:tcW w:w="3906" w:type="dxa"/>
             <w:gridSpan w:val="2"/>
             <w:tcBorders>
               <w:top w:val="nil"/>
@@ -390,7 +390,7 @@
         </w:tc>
         <w:tc>
           <w:tcPr>
-            <w:tcW w:w="3960" w:type="dxa"/>
+            <w:tcW w:w="4213" w:type="dxa"/>
             <w:gridSpan w:val="2"/>
             <w:tcBorders>
               <w:top w:val="nil"/>
@@ -410,7 +410,7 @@
       <w:tr>
         <w:tc>
           <w:tcPr>
-            <w:tcW w:w="4517" w:type="dxa"/>
+            <w:tcW w:w="2069" w:type="dxa"/>
             <w:tcBorders>
               <w:top w:val="nil"/>
               <w:left w:val="nil"/>
@@ -431,7 +431,7 @@
         </w:tc>
         <w:tc>
           <w:tcPr>
-            <w:tcW w:w="1710" w:type="dxa"/>
+            <w:tcW w:w="3906" w:type="dxa"/>
             <w:gridSpan w:val="2"/>
             <w:tcBorders>
               <w:top w:val="nil"/>
@@ -492,7 +492,7 @@
         </w:tc>
         <w:tc>
           <w:tcPr>
-            <w:tcW w:w="1693" w:type="dxa"/>
+            <w:tcW w:w="2780" w:type="dxa"/>
             <w:tcBorders>
               <w:top w:val="nil"/>
               <w:left w:val="nil"/>
@@ -529,7 +529,7 @@
         </w:tc>
         <w:tc>
           <w:tcPr>
-            <w:tcW w:w="2267" w:type="dxa"/>
+            <w:tcW w:w="1433" w:type="dxa"/>
             <w:tcBorders>
               <w:top w:val="nil"/>
               <w:left w:val="nil"/>
@@ -551,7 +551,7 @@
       <w:tr>
         <w:tc>
           <w:tcPr>
-            <w:tcW w:w="4517" w:type="dxa"/>
+            <w:tcW w:w="2069" w:type="dxa"/>
             <w:tcBorders>
               <w:top w:val="nil"/>
               <w:left w:val="nil"/>
@@ -572,7 +572,7 @@
         </w:tc>
         <w:tc>
           <w:tcPr>
-            <w:tcW w:w="1710" w:type="dxa"/>
+            <w:tcW w:w="3906" w:type="dxa"/>
             <w:gridSpan w:val="2"/>
             <w:tcBorders>
               <w:top w:val="nil"/>
@@ -622,7 +622,7 @@
         </w:tc>
         <w:tc>
           <w:tcPr>
-            <w:tcW w:w="1693" w:type="dxa"/>
+            <w:tcW w:w="2780" w:type="dxa"/>
             <w:tcBorders>
               <w:top w:val="nil"/>
               <w:left w:val="nil"/>
@@ -653,7 +653,7 @@
         </w:tc>
         <w:tc>
           <w:tcPr>
-            <w:tcW w:w="2267" w:type="dxa"/>
+            <w:tcW w:w="1433" w:type="dxa"/>
             <w:tcBorders>
               <w:top w:val="nil"/>
               <w:left w:val="nil"/>
@@ -675,7 +675,7 @@
       <w:tr>
         <w:tc>
           <w:tcPr>
-            <w:tcW w:w="4517" w:type="dxa"/>
+            <w:tcW w:w="2069" w:type="dxa"/>
             <w:tcBorders>
               <w:top w:val="nil"/>
               <w:left w:val="nil"/>
@@ -695,7 +695,7 @@
         </w:tc>
         <w:tc>
           <w:tcPr>
-            <w:tcW w:w="1710" w:type="dxa"/>
+            <w:tcW w:w="3906" w:type="dxa"/>
             <w:gridSpan w:val="2"/>
             <w:tcBorders>
               <w:top w:val="nil"/>
@@ -724,7 +724,7 @@
         </w:tc>
         <w:tc>
           <w:tcPr>
-            <w:tcW w:w="3960" w:type="dxa"/>
+            <w:tcW w:w="4213" w:type="dxa"/>
             <w:gridSpan w:val="2"/>
             <w:tcBorders>
               <w:top w:val="nil"/>
@@ -747,7 +747,7 @@
         </w:trPr>
         <w:tc>
           <w:tcPr>
-            <w:tcW w:w="10187" w:type="dxa"/>
+            <w:tcW w:w="10188" w:type="dxa"/>
             <w:gridSpan w:val="5"/>
             <w:tcBorders>
               <w:top w:val="nil"/>
@@ -790,7 +790,7 @@
         </w:trPr>
         <w:tc>
           <w:tcPr>
-            <w:tcW w:w="10187" w:type="dxa"/>
+            <w:tcW w:w="10188" w:type="dxa"/>
             <w:gridSpan w:val="5"/>
             <w:tcBorders>
               <w:top w:val="nil"/>
@@ -818,7 +818,7 @@
       <w:tr>
         <w:tc>
           <w:tcPr>
-            <w:tcW w:w="4609" w:type="dxa"/>
+            <w:tcW w:w="2096" w:type="dxa"/>
             <w:gridSpan w:val="2"/>
             <w:tcBorders>
               <w:top w:val="nil"/>
@@ -840,7 +840,7 @@
         </w:tc>
         <w:tc>
           <w:tcPr>
-            <w:tcW w:w="1618" w:type="dxa"/>
+            <w:tcW w:w="3879" w:type="dxa"/>
             <w:tcBorders>
               <w:top w:val="nil"/>
               <w:left w:val="nil"/>
@@ -868,7 +868,7 @@
         </w:tc>
         <w:tc>
           <w:tcPr>
-            <w:tcW w:w="3960" w:type="dxa"/>
+            <w:tcW w:w="4213" w:type="dxa"/>
             <w:gridSpan w:val="2"/>
             <w:tcBorders>
               <w:top w:val="nil"/>
@@ -888,7 +888,7 @@
       <w:tr>
         <w:tc>
           <w:tcPr>
-            <w:tcW w:w="4609" w:type="dxa"/>
+            <w:tcW w:w="2096" w:type="dxa"/>
             <w:gridSpan w:val="2"/>
             <w:tcBorders>
               <w:top w:val="nil"/>
@@ -910,7 +910,7 @@
         </w:tc>
         <w:tc>
           <w:tcPr>
-            <w:tcW w:w="1618" w:type="dxa"/>
+            <w:tcW w:w="3879" w:type="dxa"/>
             <w:tcBorders>
               <w:top w:val="nil"/>
               <w:left w:val="nil"/>
@@ -946,7 +946,7 @@
         </w:tc>
         <w:tc>
           <w:tcPr>
-            <w:tcW w:w="1693" w:type="dxa"/>
+            <w:tcW w:w="2780" w:type="dxa"/>
             <w:tcBorders>
               <w:top w:val="nil"/>
               <w:left w:val="nil"/>
@@ -983,7 +983,7 @@
         </w:tc>
         <w:tc>
           <w:tcPr>
-            <w:tcW w:w="2267" w:type="dxa"/>
+            <w:tcW w:w="1433" w:type="dxa"/>
             <w:tcBorders>
               <w:top w:val="nil"/>
               <w:left w:val="nil"/>
@@ -1005,7 +1005,7 @@
       <w:tr>
         <w:tc>
           <w:tcPr>
-            <w:tcW w:w="4609" w:type="dxa"/>
+            <w:tcW w:w="2096" w:type="dxa"/>
             <w:gridSpan w:val="2"/>
             <w:tcBorders>
               <w:top w:val="nil"/>
@@ -1027,7 +1027,7 @@
         </w:tc>
         <w:tc>
           <w:tcPr>
-            <w:tcW w:w="1618" w:type="dxa"/>
+            <w:tcW w:w="3879" w:type="dxa"/>
             <w:tcBorders>
               <w:top w:val="nil"/>
               <w:left w:val="nil"/>
@@ -1073,7 +1073,7 @@
         </w:tc>
         <w:tc>
           <w:tcPr>
-            <w:tcW w:w="1693" w:type="dxa"/>
+            <w:tcW w:w="2780" w:type="dxa"/>
             <w:tcBorders>
               <w:top w:val="nil"/>
               <w:left w:val="nil"/>
@@ -1102,7 +1102,7 @@
         </w:tc>
         <w:tc>
           <w:tcPr>
-            <w:tcW w:w="2267" w:type="dxa"/>
+            <w:tcW w:w="1433" w:type="dxa"/>
             <w:tcBorders>
               <w:top w:val="nil"/>
               <w:left w:val="nil"/>
@@ -1124,7 +1124,7 @@
       <w:tr>
         <w:tc>
           <w:tcPr>
-            <w:tcW w:w="4609" w:type="dxa"/>
+            <w:tcW w:w="2096" w:type="dxa"/>
             <w:gridSpan w:val="2"/>
             <w:tcBorders>
               <w:top w:val="nil"/>
@@ -1145,7 +1145,7 @@
         </w:tc>
         <w:tc>
           <w:tcPr>
-            <w:tcW w:w="1618" w:type="dxa"/>
+            <w:tcW w:w="3879" w:type="dxa"/>
             <w:tcBorders>
               <w:top w:val="nil"/>
               <w:left w:val="nil"/>
@@ -1173,7 +1173,7 @@
         </w:tc>
         <w:tc>
           <w:tcPr>
-            <w:tcW w:w="3960" w:type="dxa"/>
+            <w:tcW w:w="4213" w:type="dxa"/>
             <w:gridSpan w:val="2"/>
             <w:tcBorders>
               <w:top w:val="nil"/>
@@ -1193,7 +1193,7 @@
       <w:tr>
         <w:tc>
           <w:tcPr>
-            <w:tcW w:w="4609" w:type="dxa"/>
+            <w:tcW w:w="2096" w:type="dxa"/>
             <w:gridSpan w:val="2"/>
             <w:tcBorders>
               <w:top w:val="nil"/>
@@ -1214,7 +1214,7 @@
         </w:tc>
         <w:tc>
           <w:tcPr>
-            <w:tcW w:w="1618" w:type="dxa"/>
+            <w:tcW w:w="3879" w:type="dxa"/>
             <w:tcBorders>
               <w:top w:val="nil"/>
               <w:left w:val="nil"/>
@@ -1277,7 +1277,7 @@
         </w:tc>
         <w:tc>
           <w:tcPr>
-            <w:tcW w:w="3960" w:type="dxa"/>
+            <w:tcW w:w="4213" w:type="dxa"/>
             <w:gridSpan w:val="2"/>
             <w:tcBorders>
               <w:top w:val="nil"/>
@@ -1297,7 +1297,7 @@
       <w:tr>
         <w:tc>
           <w:tcPr>
-            <w:tcW w:w="4609" w:type="dxa"/>
+            <w:tcW w:w="2096" w:type="dxa"/>
             <w:gridSpan w:val="2"/>
             <w:tcBorders>
               <w:top w:val="nil"/>
@@ -1318,7 +1318,7 @@
         </w:tc>
         <w:tc>
           <w:tcPr>
-            <w:tcW w:w="1618" w:type="dxa"/>
+            <w:tcW w:w="3879" w:type="dxa"/>
             <w:tcBorders>
               <w:top w:val="nil"/>
               <w:left w:val="nil"/>
@@ -1346,7 +1346,7 @@
         </w:tc>
         <w:tc>
           <w:tcPr>
-            <w:tcW w:w="3960" w:type="dxa"/>
+            <w:tcW w:w="4213" w:type="dxa"/>
             <w:gridSpan w:val="2"/>
             <w:tcBorders>
               <w:top w:val="nil"/>
@@ -1362,7 +1362,7 @@
       <w:tr>
         <w:tc>
           <w:tcPr>
-            <w:tcW w:w="4609" w:type="dxa"/>
+            <w:tcW w:w="2096" w:type="dxa"/>
             <w:gridSpan w:val="2"/>
             <w:tcBorders>
               <w:top w:val="nil"/>
@@ -1384,7 +1384,7 @@
         </w:tc>
         <w:tc>
           <w:tcPr>
-            <w:tcW w:w="1618" w:type="dxa"/>
+            <w:tcW w:w="3879" w:type="dxa"/>
             <w:tcBorders>
               <w:top w:val="nil"/>
               <w:left w:val="nil"/>
@@ -1420,7 +1420,7 @@
         </w:tc>
         <w:tc>
           <w:tcPr>
-            <w:tcW w:w="3960" w:type="dxa"/>
+            <w:tcW w:w="4213" w:type="dxa"/>
             <w:gridSpan w:val="2"/>
             <w:tcBorders>
               <w:top w:val="nil"/>
@@ -1440,7 +1440,7 @@
       <w:tr>
         <w:tc>
           <w:tcPr>
-            <w:tcW w:w="4609" w:type="dxa"/>
+            <w:tcW w:w="2096" w:type="dxa"/>
             <w:gridSpan w:val="2"/>
             <w:tcBorders>
               <w:top w:val="nil"/>
@@ -1456,14 +1456,13 @@
               <w:jc w:val="right"/>
             </w:pPr>
             <w:r>
-              <w:t>Does asset test apply?</w:t>
-            </w:r>
-          </w:p>
-        </w:tc>
-        <w:tc>
-          <w:tcPr>
-            <w:tcW w:w="5578" w:type="dxa"/>
-            <w:gridSpan w:val="3"/>
+              <w:t>Does net income test apply?</w:t>
+            </w:r>
+          </w:p>
+        </w:tc>
+        <w:tc>
+          <w:tcPr>
+            <w:tcW w:w="3879" w:type="dxa"/>
             <w:tcBorders>
               <w:top w:val="nil"/>
               <w:left w:val="nil"/>
@@ -1482,7 +1481,7 @@
             </w:r>
             <w:proofErr w:type="spellStart"/>
             <w:r>
-              <w:t>ApplyAssetTest</w:t>
+              <w:t>ApplyNetAssetTest</w:t>
             </w:r>
             <w:proofErr w:type="spellEnd"/>
             <w:proofErr w:type="gramEnd"/>
@@ -1491,11 +1490,9 @@
             </w:r>
           </w:p>
         </w:tc>
-      </w:tr>
-      <w:tr>
-        <w:tc>
-          <w:tcPr>
-            <w:tcW w:w="4609" w:type="dxa"/>
+        <w:tc>
+          <w:tcPr>
+            <w:tcW w:w="4213" w:type="dxa"/>
             <w:gridSpan w:val="2"/>
             <w:tcBorders>
               <w:top w:val="nil"/>
@@ -1508,23 +1505,48 @@
           <w:p>
             <w:pPr>
               <w:spacing w:after="0" w:line="240" w:lineRule="auto"/>
-              <w:jc w:val="right"/>
-            </w:pPr>
-            <w:r>
-              <w:t>Does net income test apply?</w:t>
-            </w:r>
-          </w:p>
-        </w:tc>
-        <w:tc>
-          <w:tcPr>
-            <w:tcW w:w="1618" w:type="dxa"/>
-            <w:tcBorders>
-              <w:top w:val="nil"/>
-              <w:left w:val="nil"/>
-              <w:bottom w:val="nil"/>
-              <w:right w:val="nil"/>
-            </w:tcBorders>
-            <w:shd w:val="clear" w:color="auto" w:fill="auto"/>
+            </w:pPr>
+          </w:p>
+        </w:tc>
+      </w:tr>
+      <w:tr>
+        <w:tc>
+          <w:tcPr>
+            <w:tcW w:w="2096" w:type="dxa"/>
+            <w:gridSpan w:val="2"/>
+            <w:tcBorders>
+              <w:top w:val="nil"/>
+              <w:left w:val="nil"/>
+              <w:bottom w:val="nil"/>
+              <w:right w:val="nil"/>
+            </w:tcBorders>
+            <w:shd w:val="clear" w:color="auto" w:fill="FFBF9F"/>
+          </w:tcPr>
+          <w:p>
+            <w:pPr>
+              <w:spacing w:after="0" w:line="240" w:lineRule="auto"/>
+              <w:rPr>
+                <w:b/>
+              </w:rPr>
+            </w:pPr>
+            <w:r>
+              <w:rPr>
+                <w:b/>
+              </w:rPr>
+              <w:t>2. GROSS INCOME TEST result:</w:t>
+            </w:r>
+          </w:p>
+        </w:tc>
+        <w:tc>
+          <w:tcPr>
+            <w:tcW w:w="3879" w:type="dxa"/>
+            <w:tcBorders>
+              <w:top w:val="nil"/>
+              <w:left w:val="nil"/>
+              <w:bottom w:val="nil"/>
+              <w:right w:val="nil"/>
+            </w:tcBorders>
+            <w:shd w:val="clear" w:color="auto" w:fill="FFBF9F"/>
           </w:tcPr>
           <w:p>
             <w:pPr>
@@ -1536,7 +1558,7 @@
             </w:r>
             <w:proofErr w:type="spellStart"/>
             <w:r>
-              <w:t>ApplyNetAssetTest</w:t>
+              <w:t>GITResult</w:t>
             </w:r>
             <w:proofErr w:type="spellEnd"/>
             <w:proofErr w:type="gramEnd"/>
@@ -1547,84 +1569,7 @@
         </w:tc>
         <w:tc>
           <w:tcPr>
-            <w:tcW w:w="3960" w:type="dxa"/>
-            <w:gridSpan w:val="2"/>
-            <w:tcBorders>
-              <w:top w:val="nil"/>
-              <w:left w:val="nil"/>
-              <w:bottom w:val="nil"/>
-              <w:right w:val="nil"/>
-            </w:tcBorders>
-            <w:shd w:val="clear" w:color="auto" w:fill="auto"/>
-          </w:tcPr>
-          <w:p>
-            <w:pPr>
-              <w:spacing w:after="0" w:line="240" w:lineRule="auto"/>
-            </w:pPr>
-          </w:p>
-        </w:tc>
-      </w:tr>
-      <w:tr>
-        <w:tc>
-          <w:tcPr>
-            <w:tcW w:w="4609" w:type="dxa"/>
-            <w:gridSpan w:val="2"/>
-            <w:tcBorders>
-              <w:top w:val="nil"/>
-              <w:left w:val="nil"/>
-              <w:bottom w:val="nil"/>
-              <w:right w:val="nil"/>
-            </w:tcBorders>
-            <w:shd w:val="clear" w:color="auto" w:fill="FFBF9F"/>
-          </w:tcPr>
-          <w:p>
-            <w:pPr>
-              <w:spacing w:after="0" w:line="240" w:lineRule="auto"/>
-              <w:rPr>
-                <w:b/>
-              </w:rPr>
-            </w:pPr>
-            <w:r>
-              <w:rPr>
-                <w:b/>
-              </w:rPr>
-              <w:t>2. GROSS INCOME TEST result:</w:t>
-            </w:r>
-          </w:p>
-        </w:tc>
-        <w:tc>
-          <w:tcPr>
-            <w:tcW w:w="1618" w:type="dxa"/>
-            <w:tcBorders>
-              <w:top w:val="nil"/>
-              <w:left w:val="nil"/>
-              <w:bottom w:val="nil"/>
-              <w:right w:val="nil"/>
-            </w:tcBorders>
-            <w:shd w:val="clear" w:color="auto" w:fill="FFBF9F"/>
-          </w:tcPr>
-          <w:p>
-            <w:pPr>
-              <w:spacing w:after="0" w:line="240" w:lineRule="auto"/>
-            </w:pPr>
-            <w:proofErr w:type="gramStart"/>
-            <w:r>
-              <w:t xml:space="preserve">{{ </w:t>
-            </w:r>
-            <w:proofErr w:type="spellStart"/>
-            <w:r>
-              <w:t>GITResult</w:t>
-            </w:r>
-            <w:proofErr w:type="spellEnd"/>
-            <w:proofErr w:type="gramEnd"/>
-            <w:r>
-              <w:t xml:space="preserve"> }}</w:t>
-            </w:r>
-          </w:p>
-        </w:tc>
-        <w:tc>
-          <w:tcPr>
-            <w:tcW w:w="3960" w:type="dxa"/>
+            <w:tcW w:w="4213" w:type="dxa"/>
             <w:gridSpan w:val="2"/>
             <w:tcBorders>
               <w:top w:val="nil"/>
@@ -1647,7 +1592,6 @@
         <w:pStyle w:val="Heading2"/>
       </w:pPr>
       <w:r>
-        <w:lastRenderedPageBreak/>
         <w:t>Step 3: Net Income</w:t>
       </w:r>
     </w:p>
@@ -1726,6 +1670,7 @@
               <w:spacing w:after="0" w:line="240" w:lineRule="auto"/>
             </w:pPr>
             <w:r>
+              <w:lastRenderedPageBreak/>
               <w:t>3-1-A. Monthly Standard Deduction</w:t>
             </w:r>
           </w:p>
@@ -1952,7 +1897,13 @@
               <w:jc w:val="right"/>
             </w:pPr>
             <w:r>
-              <w:t xml:space="preserve">   *Standard $155 deduction allowed if expenses are $35-$190/month. If costs are over $190, then the deduction is the actual amount minus $35. </w:t>
+              <w:t xml:space="preserve">   *</w:t>
+            </w:r>
+            <w:r>
+              <w:t>The first $35 in medical expenses are not counted.</w:t>
+            </w:r>
+            <w:r>
+              <w:t xml:space="preserve"> </w:t>
             </w:r>
           </w:p>
         </w:tc>
@@ -2743,7 +2694,6 @@
               <w:jc w:val="right"/>
             </w:pPr>
             <w:r>
-              <w:lastRenderedPageBreak/>
               <w:t xml:space="preserve">    Does the household pay for its own telephone service?</w:t>
             </w:r>
           </w:p>
@@ -3022,6 +2972,7 @@
               <w:jc w:val="right"/>
             </w:pPr>
             <w:r>
+              <w:lastRenderedPageBreak/>
               <w:t xml:space="preserve">   50% of Adjusted Income</w:t>
             </w:r>
           </w:p>
@@ -4004,7 +3955,7 @@
       <mc:AlternateContent>
         <mc:Choice Requires="wps">
           <w:drawing>
-            <wp:anchor distT="0" distB="0" distL="0" distR="0" simplePos="0" relativeHeight="5" behindDoc="1" locked="0" layoutInCell="1" allowOverlap="1" wp14:anchorId="1F717100">
+            <wp:anchor distT="0" distB="0" distL="0" distR="0" simplePos="0" relativeHeight="5" behindDoc="1" locked="0" layoutInCell="1" allowOverlap="1" wp14:anchorId="3D70B396">
               <wp:simplePos x="0" y="0"/>
               <wp:positionH relativeFrom="column">
                 <wp:posOffset>-13335</wp:posOffset>
@@ -4057,7 +4008,7 @@
         </mc:Choice>
         <mc:Fallback>
           <w:pict>
-            <v:line w14:anchorId="6C3BCBD4" id="Straight Connector 1" o:spid="_x0000_s1026" style="position:absolute;z-index:-503316475;visibility:visible;mso-wrap-style:square;mso-wrap-distance-left:0;mso-wrap-distance-top:0;mso-wrap-distance-right:0;mso-wrap-distance-bottom:0;mso-position-horizontal:absolute;mso-position-horizontal-relative:text;mso-position-vertical:absolute;mso-position-vertical-relative:text" from="-1.05pt,-7.65pt" to="521.4pt,-7.55pt" o:gfxdata="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" strokecolor="#4a7ebb"/>
+            <v:line w14:anchorId="46162DE0" id="Straight Connector 1" o:spid="_x0000_s1026" style="position:absolute;z-index:-503316475;visibility:visible;mso-wrap-style:square;mso-wrap-distance-left:0;mso-wrap-distance-top:0;mso-wrap-distance-right:0;mso-wrap-distance-bottom:0;mso-position-horizontal:absolute;mso-position-horizontal-relative:text;mso-position-vertical:absolute;mso-position-vertical-relative:text" from="-1.05pt,-7.65pt" to="521.4pt,-7.55pt" o:gfxdata="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" strokecolor="#4a7ebb"/>
           </w:pict>
         </mc:Fallback>
       </mc:AlternateContent>

</xml_diff>

<commit_message>
Testing new code for changes to how SNAP handles 'heat and eat' connection
</commit_message>
<xml_diff>
--- a/docassemble/MaineSNAPEstimatorDemo/data/templates/snap-details.docx
+++ b/docassemble/MaineSNAPEstimatorDemo/data/templates/snap-details.docx
@@ -1,6 +1,6 @@
 
 <file path=word/document.xml><?xml version="1.0" encoding="utf-8"?>
-<w:document xmlns:wpc="http://schemas.microsoft.com/office/word/2010/wordprocessingCanvas" xmlns:cx="http://schemas.microsoft.com/office/drawing/2014/chartex" xmlns:cx1="http://schemas.microsoft.com/office/drawing/2015/9/8/chartex" xmlns:cx2="http://schemas.microsoft.com/office/drawing/2015/10/21/chartex" xmlns:cx3="http://schemas.microsoft.com/office/drawing/2016/5/9/chartex" xmlns:cx4="http://schemas.microsoft.com/office/drawing/2016/5/10/chartex" xmlns:cx5="http://schemas.microsoft.com/office/drawing/2016/5/11/chartex" xmlns:cx6="http://schemas.microsoft.com/office/drawing/2016/5/12/chartex" xmlns:cx7="http://schemas.microsoft.com/office/drawing/2016/5/13/chartex" xmlns:cx8="http://schemas.microsoft.com/office/drawing/2016/5/14/chartex" xmlns:mc="http://schemas.openxmlformats.org/markup-compatibility/2006" xmlns:aink="http://schemas.microsoft.com/office/drawing/2016/ink" xmlns:am3d="http://schemas.microsoft.com/office/drawing/2017/model3d" xmlns:o="urn:schemas-microsoft-com:office:office" xmlns:oel="http://schemas.microsoft.com/office/2019/extlst" xmlns:r="http://schemas.openxmlformats.org/officeDocument/2006/relationships" xmlns:m="http://schemas.openxmlformats.org/officeDocument/2006/math" xmlns:v="urn:schemas-microsoft-com:vml" xmlns:wp14="http://schemas.microsoft.com/office/word/2010/wordprocessingDrawing" xmlns:wp="http://schemas.openxmlformats.org/drawingml/2006/wordprocessingDrawing" xmlns:w10="urn:schemas-microsoft-com:office:word" xmlns:w="http://schemas.openxmlformats.org/wordprocessingml/2006/main" xmlns:w14="http://schemas.microsoft.com/office/word/2010/wordml" xmlns:w15="http://schemas.microsoft.com/office/word/2012/wordml" xmlns:w16cex="http://schemas.microsoft.com/office/word/2018/wordml/cex" xmlns:w16cid="http://schemas.microsoft.com/office/word/2016/wordml/cid" xmlns:w16="http://schemas.microsoft.com/office/word/2018/wordml" xmlns:w16du="http://schemas.microsoft.com/office/word/2023/wordml/word16du" xmlns:w16sdtdh="http://schemas.microsoft.com/office/word/2020/wordml/sdtdatahash" xmlns:w16se="http://schemas.microsoft.com/office/word/2015/wordml/symex" xmlns:wpg="http://schemas.microsoft.com/office/word/2010/wordprocessingGroup" xmlns:wpi="http://schemas.microsoft.com/office/word/2010/wordprocessingInk" xmlns:wne="http://schemas.microsoft.com/office/word/2006/wordml" xmlns:wps="http://schemas.microsoft.com/office/word/2010/wordprocessingShape" mc:Ignorable="w14 w15 w16se w16cid w16 w16cex w16sdtdh w16du wp14">
+<w:document xmlns:wpc="http://schemas.microsoft.com/office/word/2010/wordprocessingCanvas" xmlns:cx="http://schemas.microsoft.com/office/drawing/2014/chartex" xmlns:cx1="http://schemas.microsoft.com/office/drawing/2015/9/8/chartex" xmlns:cx2="http://schemas.microsoft.com/office/drawing/2015/10/21/chartex" xmlns:cx3="http://schemas.microsoft.com/office/drawing/2016/5/9/chartex" xmlns:cx4="http://schemas.microsoft.com/office/drawing/2016/5/10/chartex" xmlns:cx5="http://schemas.microsoft.com/office/drawing/2016/5/11/chartex" xmlns:cx6="http://schemas.microsoft.com/office/drawing/2016/5/12/chartex" xmlns:cx7="http://schemas.microsoft.com/office/drawing/2016/5/13/chartex" xmlns:cx8="http://schemas.microsoft.com/office/drawing/2016/5/14/chartex" xmlns:mc="http://schemas.openxmlformats.org/markup-compatibility/2006" xmlns:aink="http://schemas.microsoft.com/office/drawing/2016/ink" xmlns:am3d="http://schemas.microsoft.com/office/drawing/2017/model3d" xmlns:o="urn:schemas-microsoft-com:office:office" xmlns:oel="http://schemas.microsoft.com/office/2019/extlst" xmlns:r="http://schemas.openxmlformats.org/officeDocument/2006/relationships" xmlns:m="http://schemas.openxmlformats.org/officeDocument/2006/math" xmlns:v="urn:schemas-microsoft-com:vml" xmlns:wp14="http://schemas.microsoft.com/office/word/2010/wordprocessingDrawing" xmlns:wp="http://schemas.openxmlformats.org/drawingml/2006/wordprocessingDrawing" xmlns:w10="urn:schemas-microsoft-com:office:word" xmlns:w="http://schemas.openxmlformats.org/wordprocessingml/2006/main" xmlns:w14="http://schemas.microsoft.com/office/word/2010/wordml" xmlns:w15="http://schemas.microsoft.com/office/word/2012/wordml" xmlns:w16cex="http://schemas.microsoft.com/office/word/2018/wordml/cex" xmlns:w16cid="http://schemas.microsoft.com/office/word/2016/wordml/cid" xmlns:w16="http://schemas.microsoft.com/office/word/2018/wordml" xmlns:w16du="http://schemas.microsoft.com/office/word/2023/wordml/word16du" xmlns:w16sdtdh="http://schemas.microsoft.com/office/word/2020/wordml/sdtdatahash" xmlns:w16sdtfl="http://schemas.microsoft.com/office/word/2024/wordml/sdtformatlock" xmlns:w16se="http://schemas.microsoft.com/office/word/2015/wordml/symex" xmlns:wpg="http://schemas.microsoft.com/office/word/2010/wordprocessingGroup" xmlns:wpi="http://schemas.microsoft.com/office/word/2010/wordprocessingInk" xmlns:wne="http://schemas.microsoft.com/office/word/2006/wordml" xmlns:wps="http://schemas.microsoft.com/office/word/2010/wordprocessingShape" mc:Ignorable="w14 w15 w16se w16cid w16 w16cex w16sdtdh w16sdtfl w16du wp14">
   <w:body>
     <w:p>
       <w:pPr>
@@ -57,7 +57,6 @@
               <w:bottom w:val="nil"/>
               <w:right w:val="nil"/>
             </w:tcBorders>
-            <w:shd w:val="clear" w:color="auto" w:fill="auto"/>
           </w:tcPr>
           <w:p>
             <w:pPr>
@@ -85,13 +84,8 @@
             </w:pPr>
             <w:proofErr w:type="gramStart"/>
             <w:r>
-              <w:t xml:space="preserve">{{ </w:t>
-            </w:r>
-            <w:proofErr w:type="spellStart"/>
-            <w:r>
-              <w:t>HHSize</w:t>
-            </w:r>
-            <w:proofErr w:type="spellEnd"/>
+              <w:t>{{ HHSize</w:t>
+            </w:r>
             <w:proofErr w:type="gramEnd"/>
             <w:r>
               <w:t xml:space="preserve"> }}</w:t>
@@ -107,7 +101,6 @@
               <w:bottom w:val="nil"/>
               <w:right w:val="nil"/>
             </w:tcBorders>
-            <w:shd w:val="clear" w:color="auto" w:fill="auto"/>
           </w:tcPr>
           <w:p>
             <w:pPr>
@@ -126,7 +119,6 @@
               <w:bottom w:val="nil"/>
               <w:right w:val="nil"/>
             </w:tcBorders>
-            <w:shd w:val="clear" w:color="auto" w:fill="auto"/>
             <w:vAlign w:val="center"/>
           </w:tcPr>
           <w:p>
@@ -156,13 +148,8 @@
             </w:pPr>
             <w:proofErr w:type="gramStart"/>
             <w:r>
-              <w:t xml:space="preserve">{{ </w:t>
-            </w:r>
-            <w:proofErr w:type="spellStart"/>
-            <w:r>
-              <w:t>ElderlyOrDisabled</w:t>
-            </w:r>
-            <w:proofErr w:type="spellEnd"/>
+              <w:t>{{ ElderlyOrDisabled</w:t>
+            </w:r>
             <w:proofErr w:type="gramEnd"/>
             <w:r>
               <w:t xml:space="preserve"> }}</w:t>
@@ -178,7 +165,6 @@
               <w:bottom w:val="nil"/>
               <w:right w:val="nil"/>
             </w:tcBorders>
-            <w:shd w:val="clear" w:color="auto" w:fill="auto"/>
             <w:vAlign w:val="center"/>
           </w:tcPr>
           <w:p>
@@ -203,7 +189,6 @@
               <w:bottom w:val="nil"/>
               <w:right w:val="nil"/>
             </w:tcBorders>
-            <w:shd w:val="clear" w:color="auto" w:fill="auto"/>
             <w:vAlign w:val="center"/>
           </w:tcPr>
           <w:p>
@@ -241,13 +226,8 @@
             </w:pPr>
             <w:proofErr w:type="gramStart"/>
             <w:r>
-              <w:t xml:space="preserve">{{ </w:t>
-            </w:r>
-            <w:proofErr w:type="spellStart"/>
-            <w:r>
-              <w:t>hasDependent</w:t>
-            </w:r>
-            <w:proofErr w:type="spellEnd"/>
+              <w:t>{{ hasDependent</w:t>
+            </w:r>
             <w:proofErr w:type="gramEnd"/>
             <w:r>
               <w:t xml:space="preserve"> }}</w:t>
@@ -263,7 +243,6 @@
               <w:bottom w:val="nil"/>
               <w:right w:val="nil"/>
             </w:tcBorders>
-            <w:shd w:val="clear" w:color="auto" w:fill="auto"/>
             <w:vAlign w:val="center"/>
           </w:tcPr>
           <w:p>
@@ -311,7 +290,6 @@
               <w:bottom w:val="nil"/>
               <w:right w:val="nil"/>
             </w:tcBorders>
-            <w:shd w:val="clear" w:color="auto" w:fill="auto"/>
           </w:tcPr>
           <w:p>
             <w:pPr>
@@ -336,7 +314,6 @@
               <w:bottom w:val="nil"/>
               <w:right w:val="nil"/>
             </w:tcBorders>
-            <w:shd w:val="clear" w:color="auto" w:fill="auto"/>
           </w:tcPr>
           <w:p/>
         </w:tc>
@@ -350,7 +327,6 @@
               <w:bottom w:val="nil"/>
               <w:right w:val="nil"/>
             </w:tcBorders>
-            <w:shd w:val="clear" w:color="auto" w:fill="auto"/>
           </w:tcPr>
           <w:p/>
         </w:tc>
@@ -365,7 +341,6 @@
               <w:bottom w:val="nil"/>
               <w:right w:val="nil"/>
             </w:tcBorders>
-            <w:shd w:val="clear" w:color="auto" w:fill="auto"/>
           </w:tcPr>
           <w:p>
             <w:pPr>
@@ -402,7 +377,15 @@
             </w:r>
             <w:proofErr w:type="gramEnd"/>
             <w:r>
-              <w:t>{:,.0f}’.format(MUI) }}</w:t>
+              <w:t>{:,.0f}</w:t>
+            </w:r>
+            <w:proofErr w:type="gramStart"/>
+            <w:r>
+              <w:t>’.format</w:t>
+            </w:r>
+            <w:proofErr w:type="gramEnd"/>
+            <w:r>
+              <w:t>(MUI) }}</w:t>
             </w:r>
           </w:p>
         </w:tc>
@@ -416,7 +399,6 @@
               <w:bottom w:val="nil"/>
               <w:right w:val="nil"/>
             </w:tcBorders>
-            <w:shd w:val="clear" w:color="auto" w:fill="auto"/>
           </w:tcPr>
           <w:p>
             <w:pPr>
@@ -435,7 +417,6 @@
               <w:bottom w:val="nil"/>
               <w:right w:val="nil"/>
             </w:tcBorders>
-            <w:shd w:val="clear" w:color="auto" w:fill="auto"/>
           </w:tcPr>
           <w:p>
             <w:pPr>
@@ -481,7 +462,14 @@
               <w:rPr>
                 <w:u w:val="single"/>
               </w:rPr>
-              <w:t>{:,.0f}’</w:t>
+              <w:t>{:,.0f}</w:t>
+            </w:r>
+            <w:proofErr w:type="gramStart"/>
+            <w:r>
+              <w:rPr>
+                <w:u w:val="single"/>
+              </w:rPr>
+              <w:t>’</w:t>
             </w:r>
             <w:r>
               <w:t>.</w:t>
@@ -490,21 +478,14 @@
               <w:rPr>
                 <w:u w:val="single"/>
               </w:rPr>
-              <w:t>format(</w:t>
-            </w:r>
-            <w:proofErr w:type="spellStart"/>
+              <w:t>format</w:t>
+            </w:r>
+            <w:proofErr w:type="gramEnd"/>
             <w:r>
               <w:rPr>
                 <w:u w:val="single"/>
               </w:rPr>
-              <w:t>biWUI</w:t>
-            </w:r>
-            <w:proofErr w:type="spellEnd"/>
-            <w:r>
-              <w:rPr>
-                <w:u w:val="single"/>
-              </w:rPr>
-              <w:t>) }}</w:t>
+              <w:t>(biWUI) }}</w:t>
             </w:r>
           </w:p>
         </w:tc>
@@ -517,7 +498,6 @@
               <w:bottom w:val="nil"/>
               <w:right w:val="nil"/>
             </w:tcBorders>
-            <w:shd w:val="clear" w:color="auto" w:fill="auto"/>
           </w:tcPr>
           <w:p>
             <w:pPr>
@@ -533,15 +513,15 @@
             </w:r>
             <w:proofErr w:type="gramEnd"/>
             <w:r>
-              <w:t>{:,.0f}’.format(</w:t>
-            </w:r>
-            <w:proofErr w:type="spellStart"/>
-            <w:r>
-              <w:t>biWUIC</w:t>
-            </w:r>
-            <w:proofErr w:type="spellEnd"/>
-            <w:r>
-              <w:t>) }}</w:t>
+              <w:t>{:,.0f}</w:t>
+            </w:r>
+            <w:proofErr w:type="gramStart"/>
+            <w:r>
+              <w:t>’.format</w:t>
+            </w:r>
+            <w:proofErr w:type="gramEnd"/>
+            <w:r>
+              <w:t>(biWUIC) }}</w:t>
             </w:r>
           </w:p>
         </w:tc>
@@ -554,7 +534,6 @@
               <w:bottom w:val="nil"/>
               <w:right w:val="nil"/>
             </w:tcBorders>
-            <w:shd w:val="clear" w:color="auto" w:fill="auto"/>
           </w:tcPr>
           <w:p>
             <w:pPr>
@@ -576,7 +555,6 @@
               <w:bottom w:val="nil"/>
               <w:right w:val="nil"/>
             </w:tcBorders>
-            <w:shd w:val="clear" w:color="auto" w:fill="auto"/>
           </w:tcPr>
           <w:p>
             <w:pPr>
@@ -625,7 +603,14 @@
               <w:rPr>
                 <w:u w:val="single"/>
               </w:rPr>
-              <w:t>{:,.0f}’</w:t>
+              <w:t>{:,.0f}</w:t>
+            </w:r>
+            <w:proofErr w:type="gramStart"/>
+            <w:r>
+              <w:rPr>
+                <w:u w:val="single"/>
+              </w:rPr>
+              <w:t>’</w:t>
             </w:r>
             <w:r>
               <w:t>.</w:t>
@@ -634,7 +619,14 @@
               <w:rPr>
                 <w:u w:val="single"/>
               </w:rPr>
-              <w:t>format(WUI) }}</w:t>
+              <w:t>format</w:t>
+            </w:r>
+            <w:proofErr w:type="gramEnd"/>
+            <w:r>
+              <w:rPr>
+                <w:u w:val="single"/>
+              </w:rPr>
+              <w:t>(WUI) }}</w:t>
             </w:r>
           </w:p>
         </w:tc>
@@ -647,7 +639,6 @@
               <w:bottom w:val="nil"/>
               <w:right w:val="nil"/>
             </w:tcBorders>
-            <w:shd w:val="clear" w:color="auto" w:fill="auto"/>
           </w:tcPr>
           <w:p>
             <w:pPr>
@@ -665,7 +656,15 @@
             </w:r>
             <w:proofErr w:type="gramEnd"/>
             <w:r>
-              <w:t>{:,.0f}’.format(WUIC) }}</w:t>
+              <w:t>{:,.0f}</w:t>
+            </w:r>
+            <w:proofErr w:type="gramStart"/>
+            <w:r>
+              <w:t>’.format</w:t>
+            </w:r>
+            <w:proofErr w:type="gramEnd"/>
+            <w:r>
+              <w:t>(WUIC) }}</w:t>
             </w:r>
           </w:p>
         </w:tc>
@@ -678,7 +677,6 @@
               <w:bottom w:val="nil"/>
               <w:right w:val="nil"/>
             </w:tcBorders>
-            <w:shd w:val="clear" w:color="auto" w:fill="auto"/>
           </w:tcPr>
           <w:p>
             <w:pPr>
@@ -700,7 +698,6 @@
               <w:bottom w:val="nil"/>
               <w:right w:val="nil"/>
             </w:tcBorders>
-            <w:shd w:val="clear" w:color="auto" w:fill="auto"/>
           </w:tcPr>
           <w:p>
             <w:pPr>
@@ -721,7 +718,6 @@
               <w:bottom w:val="nil"/>
               <w:right w:val="nil"/>
             </w:tcBorders>
-            <w:shd w:val="clear" w:color="auto" w:fill="auto"/>
           </w:tcPr>
           <w:p>
             <w:pPr>
@@ -736,7 +732,15 @@
             </w:r>
             <w:proofErr w:type="gramEnd"/>
             <w:r>
-              <w:t>{:,.0f}’.format(GMUI) }}</w:t>
+              <w:t>{:,.0f}</w:t>
+            </w:r>
+            <w:proofErr w:type="gramStart"/>
+            <w:r>
+              <w:t>’.format</w:t>
+            </w:r>
+            <w:proofErr w:type="gramEnd"/>
+            <w:r>
+              <w:t>(GMUI) }}</w:t>
             </w:r>
           </w:p>
         </w:tc>
@@ -750,7 +754,6 @@
               <w:bottom w:val="nil"/>
               <w:right w:val="nil"/>
             </w:tcBorders>
-            <w:shd w:val="clear" w:color="auto" w:fill="auto"/>
           </w:tcPr>
           <w:p>
             <w:pPr>
@@ -773,7 +776,6 @@
               <w:bottom w:val="nil"/>
               <w:right w:val="nil"/>
             </w:tcBorders>
-            <w:shd w:val="clear" w:color="auto" w:fill="auto"/>
           </w:tcPr>
           <w:p>
             <w:pPr>
@@ -816,7 +818,6 @@
               <w:bottom w:val="nil"/>
               <w:right w:val="nil"/>
             </w:tcBorders>
-            <w:shd w:val="clear" w:color="auto" w:fill="auto"/>
           </w:tcPr>
           <w:p>
             <w:pPr>
@@ -844,7 +845,6 @@
               <w:bottom w:val="nil"/>
               <w:right w:val="nil"/>
             </w:tcBorders>
-            <w:shd w:val="clear" w:color="auto" w:fill="auto"/>
           </w:tcPr>
           <w:p>
             <w:pPr>
@@ -880,7 +880,15 @@
             </w:r>
             <w:proofErr w:type="gramEnd"/>
             <w:r>
-              <w:t>{:,.0f}’.format(MEI) }}</w:t>
+              <w:t>{:,.0f}</w:t>
+            </w:r>
+            <w:proofErr w:type="gramStart"/>
+            <w:r>
+              <w:t>’.format</w:t>
+            </w:r>
+            <w:proofErr w:type="gramEnd"/>
+            <w:r>
+              <w:t>(MEI) }}</w:t>
             </w:r>
           </w:p>
         </w:tc>
@@ -894,7 +902,6 @@
               <w:bottom w:val="nil"/>
               <w:right w:val="nil"/>
             </w:tcBorders>
-            <w:shd w:val="clear" w:color="auto" w:fill="auto"/>
           </w:tcPr>
           <w:p>
             <w:pPr>
@@ -914,7 +921,6 @@
               <w:bottom w:val="nil"/>
               <w:right w:val="nil"/>
             </w:tcBorders>
-            <w:shd w:val="clear" w:color="auto" w:fill="auto"/>
           </w:tcPr>
           <w:p>
             <w:pPr>
@@ -950,15 +956,15 @@
             </w:r>
             <w:proofErr w:type="gramEnd"/>
             <w:r>
-              <w:t>{:,.0f}’.format(</w:t>
-            </w:r>
-            <w:proofErr w:type="spellStart"/>
-            <w:r>
-              <w:t>biWEI</w:t>
-            </w:r>
-            <w:proofErr w:type="spellEnd"/>
-            <w:r>
-              <w:t>) }}</w:t>
+              <w:t>{:,.0f}</w:t>
+            </w:r>
+            <w:proofErr w:type="gramStart"/>
+            <w:r>
+              <w:t>’.format</w:t>
+            </w:r>
+            <w:proofErr w:type="gramEnd"/>
+            <w:r>
+              <w:t>(biWEI) }}</w:t>
             </w:r>
           </w:p>
         </w:tc>
@@ -971,7 +977,6 @@
               <w:bottom w:val="nil"/>
               <w:right w:val="nil"/>
             </w:tcBorders>
-            <w:shd w:val="clear" w:color="auto" w:fill="auto"/>
           </w:tcPr>
           <w:p>
             <w:pPr>
@@ -987,15 +992,15 @@
             </w:r>
             <w:proofErr w:type="gramEnd"/>
             <w:r>
-              <w:t>{:,.0f}’.format(</w:t>
-            </w:r>
-            <w:proofErr w:type="spellStart"/>
-            <w:r>
-              <w:t>biWEIC</w:t>
-            </w:r>
-            <w:proofErr w:type="spellEnd"/>
-            <w:r>
-              <w:t>) }}</w:t>
+              <w:t>{:,.0f}</w:t>
+            </w:r>
+            <w:proofErr w:type="gramStart"/>
+            <w:r>
+              <w:t>’.format</w:t>
+            </w:r>
+            <w:proofErr w:type="gramEnd"/>
+            <w:r>
+              <w:t>(biWEIC) }}</w:t>
             </w:r>
           </w:p>
         </w:tc>
@@ -1008,7 +1013,6 @@
               <w:bottom w:val="nil"/>
               <w:right w:val="nil"/>
             </w:tcBorders>
-            <w:shd w:val="clear" w:color="auto" w:fill="auto"/>
           </w:tcPr>
           <w:p>
             <w:pPr>
@@ -1031,7 +1035,6 @@
               <w:bottom w:val="nil"/>
               <w:right w:val="nil"/>
             </w:tcBorders>
-            <w:shd w:val="clear" w:color="auto" w:fill="auto"/>
           </w:tcPr>
           <w:p>
             <w:pPr>
@@ -1076,7 +1079,14 @@
               <w:rPr>
                 <w:u w:val="single"/>
               </w:rPr>
-              <w:t>{:,.0f}’</w:t>
+              <w:t>{:,.0f}</w:t>
+            </w:r>
+            <w:proofErr w:type="gramStart"/>
+            <w:r>
+              <w:rPr>
+                <w:u w:val="single"/>
+              </w:rPr>
+              <w:t>’</w:t>
             </w:r>
             <w:r>
               <w:t>.</w:t>
@@ -1085,7 +1095,14 @@
               <w:rPr>
                 <w:u w:val="single"/>
               </w:rPr>
-              <w:t>format(WEI) }}</w:t>
+              <w:t>format</w:t>
+            </w:r>
+            <w:proofErr w:type="gramEnd"/>
+            <w:r>
+              <w:rPr>
+                <w:u w:val="single"/>
+              </w:rPr>
+              <w:t>(WEI) }}</w:t>
             </w:r>
           </w:p>
         </w:tc>
@@ -1098,7 +1115,6 @@
               <w:bottom w:val="nil"/>
               <w:right w:val="nil"/>
             </w:tcBorders>
-            <w:shd w:val="clear" w:color="auto" w:fill="auto"/>
           </w:tcPr>
           <w:p>
             <w:pPr>
@@ -1114,7 +1130,15 @@
             </w:r>
             <w:proofErr w:type="gramEnd"/>
             <w:r>
-              <w:t>{:,.0f}’.format(WEIC) }}</w:t>
+              <w:t>{:,.0f}</w:t>
+            </w:r>
+            <w:proofErr w:type="gramStart"/>
+            <w:r>
+              <w:t>’.format</w:t>
+            </w:r>
+            <w:proofErr w:type="gramEnd"/>
+            <w:r>
+              <w:t>(WEIC) }}</w:t>
             </w:r>
           </w:p>
         </w:tc>
@@ -1127,7 +1151,6 @@
               <w:bottom w:val="nil"/>
               <w:right w:val="nil"/>
             </w:tcBorders>
-            <w:shd w:val="clear" w:color="auto" w:fill="auto"/>
           </w:tcPr>
           <w:p>
             <w:pPr>
@@ -1150,7 +1173,6 @@
               <w:bottom w:val="nil"/>
               <w:right w:val="nil"/>
             </w:tcBorders>
-            <w:shd w:val="clear" w:color="auto" w:fill="auto"/>
           </w:tcPr>
           <w:p>
             <w:pPr>
@@ -1170,7 +1192,6 @@
               <w:bottom w:val="nil"/>
               <w:right w:val="nil"/>
             </w:tcBorders>
-            <w:shd w:val="clear" w:color="auto" w:fill="auto"/>
           </w:tcPr>
           <w:p>
             <w:pPr>
@@ -1185,7 +1206,15 @@
             </w:r>
             <w:proofErr w:type="gramEnd"/>
             <w:r>
-              <w:t>{:,.0f}’.format(GMEI) }}</w:t>
+              <w:t>{:,.0f}</w:t>
+            </w:r>
+            <w:proofErr w:type="gramStart"/>
+            <w:r>
+              <w:t>’.format</w:t>
+            </w:r>
+            <w:proofErr w:type="gramEnd"/>
+            <w:r>
+              <w:t>(GMEI) }}</w:t>
             </w:r>
           </w:p>
         </w:tc>
@@ -1199,7 +1228,6 @@
               <w:bottom w:val="nil"/>
               <w:right w:val="nil"/>
             </w:tcBorders>
-            <w:shd w:val="clear" w:color="auto" w:fill="auto"/>
           </w:tcPr>
           <w:p>
             <w:pPr>
@@ -1219,7 +1247,6 @@
               <w:bottom w:val="nil"/>
               <w:right w:val="nil"/>
             </w:tcBorders>
-            <w:shd w:val="clear" w:color="auto" w:fill="auto"/>
           </w:tcPr>
           <w:p>
             <w:pPr>
@@ -1239,7 +1266,6 @@
               <w:bottom w:val="nil"/>
               <w:right w:val="nil"/>
             </w:tcBorders>
-            <w:shd w:val="clear" w:color="auto" w:fill="auto"/>
           </w:tcPr>
           <w:p>
             <w:pPr>
@@ -1266,7 +1292,14 @@
               <w:rPr>
                 <w:u w:val="single"/>
               </w:rPr>
-              <w:t>{:,.0f}’</w:t>
+              <w:t>{:,.0f}</w:t>
+            </w:r>
+            <w:proofErr w:type="gramStart"/>
+            <w:r>
+              <w:rPr>
+                <w:u w:val="single"/>
+              </w:rPr>
+              <w:t>’</w:t>
             </w:r>
             <w:r>
               <w:t>.</w:t>
@@ -1275,21 +1308,14 @@
               <w:rPr>
                 <w:u w:val="single"/>
               </w:rPr>
-              <w:t>format(</w:t>
-            </w:r>
-            <w:proofErr w:type="spellStart"/>
+              <w:t>format</w:t>
+            </w:r>
+            <w:proofErr w:type="gramEnd"/>
             <w:r>
               <w:rPr>
                 <w:u w:val="single"/>
               </w:rPr>
-              <w:t>ChildSupport</w:t>
-            </w:r>
-            <w:proofErr w:type="spellEnd"/>
-            <w:r>
-              <w:rPr>
-                <w:u w:val="single"/>
-              </w:rPr>
-              <w:t>) }}</w:t>
+              <w:t>(ChildSupport) }}</w:t>
             </w:r>
           </w:p>
         </w:tc>
@@ -1303,7 +1329,6 @@
               <w:bottom w:val="nil"/>
               <w:right w:val="nil"/>
             </w:tcBorders>
-            <w:shd w:val="clear" w:color="auto" w:fill="auto"/>
           </w:tcPr>
           <w:p>
             <w:pPr>
@@ -1358,7 +1383,15 @@
             </w:r>
             <w:proofErr w:type="gramEnd"/>
             <w:r>
-              <w:t>{:,.0f}’.format(TGMI) }}</w:t>
+              <w:t>{:,.0f}</w:t>
+            </w:r>
+            <w:proofErr w:type="gramStart"/>
+            <w:r>
+              <w:t>’.format</w:t>
+            </w:r>
+            <w:proofErr w:type="gramEnd"/>
+            <w:r>
+              <w:t>(TGMI) }}</w:t>
             </w:r>
           </w:p>
         </w:tc>
@@ -1372,7 +1405,6 @@
               <w:bottom w:val="nil"/>
               <w:right w:val="nil"/>
             </w:tcBorders>
-            <w:shd w:val="clear" w:color="auto" w:fill="auto"/>
           </w:tcPr>
           <w:p/>
         </w:tc>
@@ -1388,7 +1420,6 @@
               <w:bottom w:val="nil"/>
               <w:right w:val="nil"/>
             </w:tcBorders>
-            <w:shd w:val="clear" w:color="auto" w:fill="auto"/>
           </w:tcPr>
           <w:p>
             <w:pPr>
@@ -1409,7 +1440,6 @@
               <w:bottom w:val="nil"/>
               <w:right w:val="nil"/>
             </w:tcBorders>
-            <w:shd w:val="clear" w:color="auto" w:fill="auto"/>
           </w:tcPr>
           <w:p>
             <w:pPr>
@@ -1424,15 +1454,15 @@
             </w:r>
             <w:proofErr w:type="gramEnd"/>
             <w:r>
-              <w:t>{:,.0f}’.format(</w:t>
-            </w:r>
-            <w:proofErr w:type="spellStart"/>
-            <w:r>
-              <w:t>TwoHundredPctPov</w:t>
-            </w:r>
-            <w:proofErr w:type="spellEnd"/>
-            <w:r>
-              <w:t>) }}</w:t>
+              <w:t>{:,.0f}</w:t>
+            </w:r>
+            <w:proofErr w:type="gramStart"/>
+            <w:r>
+              <w:t>’.format</w:t>
+            </w:r>
+            <w:proofErr w:type="gramEnd"/>
+            <w:r>
+              <w:t>(TwoHundredPctPov) }}</w:t>
             </w:r>
           </w:p>
         </w:tc>
@@ -1446,7 +1476,6 @@
               <w:bottom w:val="nil"/>
               <w:right w:val="nil"/>
             </w:tcBorders>
-            <w:shd w:val="clear" w:color="auto" w:fill="auto"/>
           </w:tcPr>
           <w:p>
             <w:pPr>
@@ -1466,7 +1495,6 @@
               <w:bottom w:val="nil"/>
               <w:right w:val="nil"/>
             </w:tcBorders>
-            <w:shd w:val="clear" w:color="auto" w:fill="auto"/>
           </w:tcPr>
           <w:p>
             <w:pPr>
@@ -1487,21 +1515,15 @@
               <w:bottom w:val="nil"/>
               <w:right w:val="nil"/>
             </w:tcBorders>
-            <w:shd w:val="clear" w:color="auto" w:fill="auto"/>
-          </w:tcPr>
-          <w:p>
-            <w:pPr>
-              <w:spacing w:after="0" w:line="240" w:lineRule="auto"/>
-            </w:pPr>
-            <w:proofErr w:type="gramStart"/>
-            <w:r>
-              <w:t xml:space="preserve">{{ </w:t>
-            </w:r>
-            <w:proofErr w:type="spellStart"/>
-            <w:r>
-              <w:t>ApplyNetAssetTest</w:t>
-            </w:r>
-            <w:proofErr w:type="spellEnd"/>
+          </w:tcPr>
+          <w:p>
+            <w:pPr>
+              <w:spacing w:after="0" w:line="240" w:lineRule="auto"/>
+            </w:pPr>
+            <w:proofErr w:type="gramStart"/>
+            <w:r>
+              <w:t>{{ ApplyNetAssetTest</w:t>
+            </w:r>
             <w:proofErr w:type="gramEnd"/>
             <w:r>
               <w:t xml:space="preserve"> }}</w:t>
@@ -1518,7 +1540,6 @@
               <w:bottom w:val="nil"/>
               <w:right w:val="nil"/>
             </w:tcBorders>
-            <w:shd w:val="clear" w:color="auto" w:fill="auto"/>
           </w:tcPr>
           <w:p>
             <w:pPr>
@@ -1572,13 +1593,8 @@
             </w:pPr>
             <w:proofErr w:type="gramStart"/>
             <w:r>
-              <w:t xml:space="preserve">{{ </w:t>
-            </w:r>
-            <w:proofErr w:type="spellStart"/>
-            <w:r>
-              <w:t>GITResult</w:t>
-            </w:r>
-            <w:proofErr w:type="spellEnd"/>
+              <w:t>{{ GITResult</w:t>
+            </w:r>
             <w:proofErr w:type="gramEnd"/>
             <w:r>
               <w:t xml:space="preserve"> }}</w:t>
@@ -1595,7 +1611,6 @@
               <w:bottom w:val="nil"/>
               <w:right w:val="nil"/>
             </w:tcBorders>
-            <w:shd w:val="clear" w:color="auto" w:fill="auto"/>
           </w:tcPr>
           <w:p>
             <w:pPr>
@@ -1687,7 +1702,6 @@
               <w:bottom w:val="nil"/>
               <w:right w:val="nil"/>
             </w:tcBorders>
-            <w:shd w:val="clear" w:color="auto" w:fill="auto"/>
           </w:tcPr>
           <w:p>
             <w:pPr>
@@ -1708,7 +1722,6 @@
               <w:bottom w:val="nil"/>
               <w:right w:val="nil"/>
             </w:tcBorders>
-            <w:shd w:val="clear" w:color="auto" w:fill="auto"/>
           </w:tcPr>
           <w:p>
             <w:pPr>
@@ -1723,15 +1736,15 @@
             </w:r>
             <w:proofErr w:type="gramEnd"/>
             <w:r>
-              <w:t>{:,.0f}’.format(</w:t>
-            </w:r>
-            <w:proofErr w:type="spellStart"/>
-            <w:r>
-              <w:t>StdDed</w:t>
-            </w:r>
-            <w:proofErr w:type="spellEnd"/>
-            <w:r>
-              <w:t>) }}</w:t>
+              <w:t>{:,.0f}</w:t>
+            </w:r>
+            <w:proofErr w:type="gramStart"/>
+            <w:r>
+              <w:t>’.format</w:t>
+            </w:r>
+            <w:proofErr w:type="gramEnd"/>
+            <w:r>
+              <w:t>(StdDed) }}</w:t>
             </w:r>
           </w:p>
         </w:tc>
@@ -1746,7 +1759,6 @@
               <w:bottom w:val="nil"/>
               <w:right w:val="nil"/>
             </w:tcBorders>
-            <w:shd w:val="clear" w:color="auto" w:fill="auto"/>
           </w:tcPr>
           <w:p>
             <w:pPr>
@@ -1766,7 +1778,6 @@
               <w:bottom w:val="nil"/>
               <w:right w:val="nil"/>
             </w:tcBorders>
-            <w:shd w:val="clear" w:color="auto" w:fill="auto"/>
           </w:tcPr>
           <w:p>
             <w:pPr>
@@ -1781,15 +1792,15 @@
             </w:r>
             <w:proofErr w:type="gramEnd"/>
             <w:r>
-              <w:t>{:,.0f}’.format(</w:t>
-            </w:r>
-            <w:proofErr w:type="spellStart"/>
-            <w:r>
-              <w:t>EarnedDed</w:t>
-            </w:r>
-            <w:proofErr w:type="spellEnd"/>
-            <w:r>
-              <w:t>) }}</w:t>
+              <w:t>{:,.0f}</w:t>
+            </w:r>
+            <w:proofErr w:type="gramStart"/>
+            <w:r>
+              <w:t>’.format</w:t>
+            </w:r>
+            <w:proofErr w:type="gramEnd"/>
+            <w:r>
+              <w:t>(EarnedDed) }}</w:t>
             </w:r>
           </w:p>
         </w:tc>
@@ -1804,7 +1815,6 @@
               <w:bottom w:val="nil"/>
               <w:right w:val="nil"/>
             </w:tcBorders>
-            <w:shd w:val="clear" w:color="auto" w:fill="auto"/>
           </w:tcPr>
           <w:p>
             <w:pPr>
@@ -1831,7 +1841,6 @@
               <w:bottom w:val="nil"/>
               <w:right w:val="nil"/>
             </w:tcBorders>
-            <w:shd w:val="clear" w:color="auto" w:fill="auto"/>
           </w:tcPr>
           <w:p>
             <w:pPr>
@@ -1853,7 +1862,6 @@
               <w:bottom w:val="nil"/>
               <w:right w:val="nil"/>
             </w:tcBorders>
-            <w:shd w:val="clear" w:color="auto" w:fill="auto"/>
           </w:tcPr>
           <w:p>
             <w:pPr>
@@ -1889,15 +1897,15 @@
             </w:r>
             <w:proofErr w:type="gramEnd"/>
             <w:r>
-              <w:t>{:,.0f}’.format(</w:t>
-            </w:r>
-            <w:proofErr w:type="spellStart"/>
-            <w:r>
-              <w:t>MedDed</w:t>
-            </w:r>
-            <w:proofErr w:type="spellEnd"/>
-            <w:r>
-              <w:t>) }}</w:t>
+              <w:t>{:,.0f}</w:t>
+            </w:r>
+            <w:proofErr w:type="gramStart"/>
+            <w:r>
+              <w:t>’.format</w:t>
+            </w:r>
+            <w:proofErr w:type="gramEnd"/>
+            <w:r>
+              <w:t>(MedDed) }}</w:t>
             </w:r>
           </w:p>
         </w:tc>
@@ -1912,7 +1920,6 @@
               <w:bottom w:val="nil"/>
               <w:right w:val="nil"/>
             </w:tcBorders>
-            <w:shd w:val="clear" w:color="auto" w:fill="auto"/>
           </w:tcPr>
           <w:p>
             <w:pPr>
@@ -1940,7 +1947,6 @@
               <w:bottom w:val="nil"/>
               <w:right w:val="nil"/>
             </w:tcBorders>
-            <w:shd w:val="clear" w:color="auto" w:fill="auto"/>
           </w:tcPr>
           <w:p>
             <w:pPr>
@@ -1955,7 +1961,15 @@
             </w:r>
             <w:proofErr w:type="gramEnd"/>
             <w:r>
-              <w:t>{:,.0f}’.format(MEDICAL_THRESHOLD) }}</w:t>
+              <w:t>{:,.0f}</w:t>
+            </w:r>
+            <w:proofErr w:type="gramStart"/>
+            <w:r>
+              <w:t>’.format</w:t>
+            </w:r>
+            <w:proofErr w:type="gramEnd"/>
+            <w:r>
+              <w:t>(MEDICAL_THRESHOLD) }}</w:t>
             </w:r>
           </w:p>
         </w:tc>
@@ -1970,7 +1984,6 @@
               <w:bottom w:val="nil"/>
               <w:right w:val="nil"/>
             </w:tcBorders>
-            <w:shd w:val="clear" w:color="auto" w:fill="auto"/>
           </w:tcPr>
           <w:p>
             <w:pPr>
@@ -1990,7 +2003,6 @@
               <w:bottom w:val="nil"/>
               <w:right w:val="nil"/>
             </w:tcBorders>
-            <w:shd w:val="clear" w:color="auto" w:fill="auto"/>
           </w:tcPr>
           <w:p>
             <w:pPr>
@@ -2005,15 +2017,15 @@
             </w:r>
             <w:proofErr w:type="gramEnd"/>
             <w:r>
-              <w:t>{:,.0f}’.format(</w:t>
-            </w:r>
-            <w:proofErr w:type="spellStart"/>
-            <w:r>
-              <w:t>ExcessMedDed</w:t>
-            </w:r>
-            <w:proofErr w:type="spellEnd"/>
-            <w:r>
-              <w:t>) }}</w:t>
+              <w:t>{:,.0f}</w:t>
+            </w:r>
+            <w:proofErr w:type="gramStart"/>
+            <w:r>
+              <w:t>’.format</w:t>
+            </w:r>
+            <w:proofErr w:type="gramEnd"/>
+            <w:r>
+              <w:t>(ExcessMedDed) }}</w:t>
             </w:r>
           </w:p>
         </w:tc>
@@ -2028,7 +2040,6 @@
               <w:bottom w:val="nil"/>
               <w:right w:val="nil"/>
             </w:tcBorders>
-            <w:shd w:val="clear" w:color="auto" w:fill="auto"/>
           </w:tcPr>
           <w:p>
             <w:pPr>
@@ -2048,7 +2059,6 @@
               <w:bottom w:val="nil"/>
               <w:right w:val="nil"/>
             </w:tcBorders>
-            <w:shd w:val="clear" w:color="auto" w:fill="auto"/>
           </w:tcPr>
           <w:p>
             <w:pPr>
@@ -2063,15 +2073,15 @@
             </w:r>
             <w:proofErr w:type="gramEnd"/>
             <w:r>
-              <w:t>{:,.0f}’.format(</w:t>
-            </w:r>
-            <w:proofErr w:type="spellStart"/>
-            <w:r>
-              <w:t>DepCareDed</w:t>
-            </w:r>
-            <w:proofErr w:type="spellEnd"/>
-            <w:r>
-              <w:t>) }}</w:t>
+              <w:t>{:,.0f}</w:t>
+            </w:r>
+            <w:proofErr w:type="gramStart"/>
+            <w:r>
+              <w:t>’.format</w:t>
+            </w:r>
+            <w:proofErr w:type="gramEnd"/>
+            <w:r>
+              <w:t>(DepCareDed) }}</w:t>
             </w:r>
           </w:p>
         </w:tc>
@@ -2151,15 +2161,15 @@
             </w:r>
             <w:proofErr w:type="gramEnd"/>
             <w:r>
-              <w:t>{:,.0f}’.format(</w:t>
-            </w:r>
-            <w:proofErr w:type="spellStart"/>
-            <w:r>
-              <w:t>PreAdjAfterDed</w:t>
-            </w:r>
-            <w:proofErr w:type="spellEnd"/>
-            <w:r>
-              <w:t>) }}</w:t>
+              <w:t>{:,.0f}</w:t>
+            </w:r>
+            <w:proofErr w:type="gramStart"/>
+            <w:r>
+              <w:t>’.format</w:t>
+            </w:r>
+            <w:proofErr w:type="gramEnd"/>
+            <w:r>
+              <w:t>(PreAdjAfterDed) }}</w:t>
             </w:r>
           </w:p>
         </w:tc>
@@ -2219,7 +2229,6 @@
               <w:bottom w:val="nil"/>
               <w:right w:val="nil"/>
             </w:tcBorders>
-            <w:shd w:val="clear" w:color="auto" w:fill="auto"/>
           </w:tcPr>
           <w:p>
             <w:pPr>
@@ -2247,13 +2256,8 @@
             </w:pPr>
             <w:proofErr w:type="gramStart"/>
             <w:r>
-              <w:t xml:space="preserve">{{ </w:t>
-            </w:r>
-            <w:proofErr w:type="spellStart"/>
-            <w:r>
-              <w:t>isHomeless</w:t>
-            </w:r>
-            <w:proofErr w:type="spellEnd"/>
+              <w:t>{{ isHomeless</w:t>
+            </w:r>
             <w:proofErr w:type="gramEnd"/>
             <w:r>
               <w:t xml:space="preserve"> }}</w:t>
@@ -2271,7 +2275,6 @@
               <w:bottom w:val="nil"/>
               <w:right w:val="nil"/>
             </w:tcBorders>
-            <w:shd w:val="clear" w:color="auto" w:fill="auto"/>
           </w:tcPr>
           <w:p>
             <w:pPr>
@@ -2298,7 +2301,6 @@
               <w:bottom w:val="nil"/>
               <w:right w:val="nil"/>
             </w:tcBorders>
-            <w:shd w:val="clear" w:color="auto" w:fill="auto"/>
           </w:tcPr>
           <w:p>
             <w:pPr>
@@ -2317,7 +2319,6 @@
               <w:bottom w:val="nil"/>
               <w:right w:val="nil"/>
             </w:tcBorders>
-            <w:shd w:val="clear" w:color="auto" w:fill="auto"/>
           </w:tcPr>
           <w:p>
             <w:pPr>
@@ -2338,7 +2339,6 @@
               <w:bottom w:val="nil"/>
               <w:right w:val="nil"/>
             </w:tcBorders>
-            <w:shd w:val="clear" w:color="auto" w:fill="auto"/>
           </w:tcPr>
           <w:p>
             <w:pPr>
@@ -2357,7 +2357,6 @@
               <w:bottom w:val="nil"/>
               <w:right w:val="nil"/>
             </w:tcBorders>
-            <w:shd w:val="clear" w:color="auto" w:fill="auto"/>
           </w:tcPr>
           <w:p>
             <w:pPr>
@@ -2378,7 +2377,6 @@
               <w:bottom w:val="nil"/>
               <w:right w:val="nil"/>
             </w:tcBorders>
-            <w:shd w:val="clear" w:color="auto" w:fill="auto"/>
           </w:tcPr>
           <w:p>
             <w:pPr>
@@ -2393,15 +2391,15 @@
             </w:r>
             <w:proofErr w:type="gramEnd"/>
             <w:r>
-              <w:t>{:,.0f}’.format(</w:t>
-            </w:r>
-            <w:proofErr w:type="spellStart"/>
-            <w:r>
-              <w:t>RentMortgageDed</w:t>
-            </w:r>
-            <w:proofErr w:type="spellEnd"/>
-            <w:r>
-              <w:t>) }}</w:t>
+              <w:t>{:,.0f}</w:t>
+            </w:r>
+            <w:proofErr w:type="gramStart"/>
+            <w:r>
+              <w:t>’.format</w:t>
+            </w:r>
+            <w:proofErr w:type="gramEnd"/>
+            <w:r>
+              <w:t>(RentMortgageDed) }}</w:t>
             </w:r>
           </w:p>
         </w:tc>
@@ -2416,7 +2414,6 @@
               <w:bottom w:val="nil"/>
               <w:right w:val="nil"/>
             </w:tcBorders>
-            <w:shd w:val="clear" w:color="auto" w:fill="auto"/>
           </w:tcPr>
           <w:p>
             <w:pPr>
@@ -2437,7 +2434,6 @@
               <w:bottom w:val="nil"/>
               <w:right w:val="nil"/>
             </w:tcBorders>
-            <w:shd w:val="clear" w:color="auto" w:fill="auto"/>
           </w:tcPr>
           <w:p>
             <w:pPr>
@@ -2452,15 +2448,15 @@
             </w:r>
             <w:proofErr w:type="gramEnd"/>
             <w:r>
-              <w:t>{:,.0f}’.format(</w:t>
-            </w:r>
-            <w:proofErr w:type="spellStart"/>
-            <w:r>
-              <w:t>HomeownerDed</w:t>
-            </w:r>
-            <w:proofErr w:type="spellEnd"/>
-            <w:r>
-              <w:t>) }}</w:t>
+              <w:t>{:,.0f}</w:t>
+            </w:r>
+            <w:proofErr w:type="gramStart"/>
+            <w:r>
+              <w:t>’.format</w:t>
+            </w:r>
+            <w:proofErr w:type="gramEnd"/>
+            <w:r>
+              <w:t>(HomeownerDed) }}</w:t>
             </w:r>
           </w:p>
         </w:tc>
@@ -2475,7 +2471,6 @@
               <w:bottom w:val="nil"/>
               <w:right w:val="nil"/>
             </w:tcBorders>
-            <w:shd w:val="clear" w:color="auto" w:fill="auto"/>
           </w:tcPr>
           <w:p>
             <w:pPr>
@@ -2499,7 +2494,6 @@
               <w:bottom w:val="nil"/>
               <w:right w:val="nil"/>
             </w:tcBorders>
-            <w:shd w:val="clear" w:color="auto" w:fill="auto"/>
           </w:tcPr>
           <w:p>
             <w:pPr>
@@ -2523,21 +2517,21 @@
               <w:rPr>
                 <w:i/>
               </w:rPr>
-              <w:t>{:,.0f}’.format(</w:t>
-            </w:r>
-            <w:proofErr w:type="spellStart"/>
+              <w:t>{:,.0f}</w:t>
+            </w:r>
+            <w:proofErr w:type="gramStart"/>
             <w:r>
               <w:rPr>
                 <w:i/>
               </w:rPr>
-              <w:t>TotShelterDed</w:t>
-            </w:r>
-            <w:proofErr w:type="spellEnd"/>
+              <w:t>’.format</w:t>
+            </w:r>
+            <w:proofErr w:type="gramEnd"/>
             <w:r>
               <w:rPr>
                 <w:i/>
               </w:rPr>
-              <w:t>) }}</w:t>
+              <w:t>(TotShelterDed) }}</w:t>
             </w:r>
           </w:p>
         </w:tc>
@@ -2552,7 +2546,6 @@
               <w:bottom w:val="nil"/>
               <w:right w:val="nil"/>
             </w:tcBorders>
-            <w:shd w:val="clear" w:color="auto" w:fill="auto"/>
           </w:tcPr>
           <w:p>
             <w:pPr>
@@ -2579,7 +2572,6 @@
               <w:bottom w:val="nil"/>
               <w:right w:val="nil"/>
             </w:tcBorders>
-            <w:shd w:val="clear" w:color="auto" w:fill="auto"/>
           </w:tcPr>
           <w:p>
             <w:pPr>
@@ -2598,7 +2590,6 @@
               <w:bottom w:val="nil"/>
               <w:right w:val="nil"/>
             </w:tcBorders>
-            <w:shd w:val="clear" w:color="auto" w:fill="auto"/>
           </w:tcPr>
           <w:p>
             <w:pPr>
@@ -2606,7 +2597,38 @@
               <w:jc w:val="right"/>
             </w:pPr>
             <w:r>
-              <w:t xml:space="preserve">    Does the household have any heat or air conditioning costs (any time of year), or received Fuel Assistance in the last 12 months?</w:t>
+              <w:t xml:space="preserve">    Does the household have any heat or air conditioning costs</w:t>
+            </w:r>
+            <w:r>
+              <w:t xml:space="preserve"> not included in the rent or mortgage</w:t>
+            </w:r>
+            <w:r>
+              <w:t xml:space="preserve"> (any time of year)</w:t>
+            </w:r>
+            <w:r>
+              <w:t>?</w:t>
+            </w:r>
+          </w:p>
+          <w:p>
+            <w:pPr>
+              <w:spacing w:after="0" w:line="240" w:lineRule="auto"/>
+              <w:jc w:val="center"/>
+            </w:pPr>
+            <w:proofErr w:type="gramStart"/>
+            <w:r>
+              <w:t>Did</w:t>
+            </w:r>
+            <w:proofErr w:type="gramEnd"/>
+            <w:r>
+              <w:t xml:space="preserve"> the household </w:t>
+            </w:r>
+            <w:proofErr w:type="gramStart"/>
+            <w:r>
+              <w:t>receive</w:t>
+            </w:r>
+            <w:proofErr w:type="gramEnd"/>
+            <w:r>
+              <w:t xml:space="preserve"> Fuel Assistance in the last 12 months?</w:t>
             </w:r>
           </w:p>
         </w:tc>
@@ -2619,21 +2641,18 @@
               <w:bottom w:val="nil"/>
               <w:right w:val="nil"/>
             </w:tcBorders>
-            <w:shd w:val="clear" w:color="auto" w:fill="auto"/>
-          </w:tcPr>
-          <w:p>
-            <w:pPr>
-              <w:spacing w:after="0" w:line="240" w:lineRule="auto"/>
-            </w:pPr>
-            <w:proofErr w:type="gramStart"/>
-            <w:r>
-              <w:t xml:space="preserve">{{ </w:t>
-            </w:r>
-            <w:proofErr w:type="spellStart"/>
-            <w:r>
-              <w:t>paysAC</w:t>
-            </w:r>
-            <w:proofErr w:type="spellEnd"/>
+          </w:tcPr>
+          <w:p>
+            <w:pPr>
+              <w:spacing w:after="0" w:line="240" w:lineRule="auto"/>
+              <w:rPr>
+                <w:sz w:val="26"/>
+              </w:rPr>
+            </w:pPr>
+            <w:proofErr w:type="gramStart"/>
+            <w:r>
+              <w:t>{{ paysAC</w:t>
+            </w:r>
             <w:proofErr w:type="gramEnd"/>
             <w:r>
               <w:t xml:space="preserve"> </w:t>
@@ -2645,6 +2664,49 @@
               <w:t>}}</w:t>
             </w:r>
           </w:p>
+          <w:p>
+            <w:pPr>
+              <w:spacing w:after="0" w:line="240" w:lineRule="auto"/>
+              <w:rPr>
+                <w:sz w:val="26"/>
+              </w:rPr>
+            </w:pPr>
+          </w:p>
+          <w:p>
+            <w:pPr>
+              <w:spacing w:after="0" w:line="240" w:lineRule="auto"/>
+              <w:rPr>
+                <w:sz w:val="26"/>
+              </w:rPr>
+            </w:pPr>
+          </w:p>
+          <w:p>
+            <w:pPr>
+              <w:spacing w:after="0" w:line="240" w:lineRule="auto"/>
+              <w:rPr>
+                <w:sz w:val="26"/>
+              </w:rPr>
+            </w:pPr>
+            <w:proofErr w:type="gramStart"/>
+            <w:r>
+              <w:rPr>
+                <w:sz w:val="26"/>
+              </w:rPr>
+              <w:t>{{ FuelAssistance</w:t>
+            </w:r>
+            <w:proofErr w:type="gramEnd"/>
+            <w:r>
+              <w:rPr>
+                <w:sz w:val="26"/>
+              </w:rPr>
+              <w:t xml:space="preserve"> }}</w:t>
+            </w:r>
+          </w:p>
+          <w:p>
+            <w:pPr>
+              <w:spacing w:after="0" w:line="240" w:lineRule="auto"/>
+            </w:pPr>
+          </w:p>
         </w:tc>
       </w:tr>
       <w:tr>
@@ -2657,7 +2719,6 @@
               <w:bottom w:val="nil"/>
               <w:right w:val="nil"/>
             </w:tcBorders>
-            <w:shd w:val="clear" w:color="auto" w:fill="auto"/>
           </w:tcPr>
           <w:p>
             <w:pPr>
@@ -2678,21 +2739,15 @@
               <w:bottom w:val="nil"/>
               <w:right w:val="nil"/>
             </w:tcBorders>
-            <w:shd w:val="clear" w:color="auto" w:fill="auto"/>
-          </w:tcPr>
-          <w:p>
-            <w:pPr>
-              <w:spacing w:after="0" w:line="240" w:lineRule="auto"/>
-            </w:pPr>
-            <w:proofErr w:type="gramStart"/>
-            <w:r>
-              <w:t xml:space="preserve">{{ </w:t>
-            </w:r>
-            <w:proofErr w:type="spellStart"/>
-            <w:r>
-              <w:t>paysElec</w:t>
-            </w:r>
-            <w:proofErr w:type="spellEnd"/>
+          </w:tcPr>
+          <w:p>
+            <w:pPr>
+              <w:spacing w:after="0" w:line="240" w:lineRule="auto"/>
+            </w:pPr>
+            <w:proofErr w:type="gramStart"/>
+            <w:r>
+              <w:t>{{ paysElec</w:t>
+            </w:r>
             <w:proofErr w:type="gramEnd"/>
             <w:r>
               <w:t xml:space="preserve"> }}</w:t>
@@ -2710,7 +2765,6 @@
               <w:bottom w:val="nil"/>
               <w:right w:val="nil"/>
             </w:tcBorders>
-            <w:shd w:val="clear" w:color="auto" w:fill="auto"/>
           </w:tcPr>
           <w:p>
             <w:pPr>
@@ -2731,21 +2785,15 @@
               <w:bottom w:val="nil"/>
               <w:right w:val="nil"/>
             </w:tcBorders>
-            <w:shd w:val="clear" w:color="auto" w:fill="auto"/>
-          </w:tcPr>
-          <w:p>
-            <w:pPr>
-              <w:spacing w:after="0" w:line="240" w:lineRule="auto"/>
-            </w:pPr>
-            <w:proofErr w:type="gramStart"/>
-            <w:r>
-              <w:t xml:space="preserve">{{ </w:t>
-            </w:r>
-            <w:proofErr w:type="spellStart"/>
-            <w:r>
-              <w:t>paysTelephone</w:t>
-            </w:r>
-            <w:proofErr w:type="spellEnd"/>
+          </w:tcPr>
+          <w:p>
+            <w:pPr>
+              <w:spacing w:after="0" w:line="240" w:lineRule="auto"/>
+            </w:pPr>
+            <w:proofErr w:type="gramStart"/>
+            <w:r>
+              <w:t>{{ paysTelephone</w:t>
+            </w:r>
             <w:proofErr w:type="gramEnd"/>
             <w:r>
               <w:t xml:space="preserve"> }}</w:t>
@@ -2763,7 +2811,6 @@
               <w:bottom w:val="nil"/>
               <w:right w:val="nil"/>
             </w:tcBorders>
-            <w:shd w:val="clear" w:color="auto" w:fill="auto"/>
           </w:tcPr>
           <w:p>
             <w:pPr>
@@ -2793,21 +2840,15 @@
               <w:bottom w:val="nil"/>
               <w:right w:val="nil"/>
             </w:tcBorders>
-            <w:shd w:val="clear" w:color="auto" w:fill="auto"/>
-          </w:tcPr>
-          <w:p>
-            <w:pPr>
-              <w:spacing w:after="0" w:line="240" w:lineRule="auto"/>
-            </w:pPr>
-            <w:proofErr w:type="gramStart"/>
-            <w:r>
-              <w:t xml:space="preserve">{{ </w:t>
-            </w:r>
-            <w:proofErr w:type="spellStart"/>
-            <w:r>
-              <w:t>UtilStatus</w:t>
-            </w:r>
-            <w:proofErr w:type="spellEnd"/>
+          </w:tcPr>
+          <w:p>
+            <w:pPr>
+              <w:spacing w:after="0" w:line="240" w:lineRule="auto"/>
+            </w:pPr>
+            <w:proofErr w:type="gramStart"/>
+            <w:r>
+              <w:t>{{ UtilStatus</w:t>
+            </w:r>
             <w:proofErr w:type="gramEnd"/>
             <w:r>
               <w:t xml:space="preserve"> }}</w:t>
@@ -2825,7 +2866,6 @@
               <w:bottom w:val="nil"/>
               <w:right w:val="nil"/>
             </w:tcBorders>
-            <w:shd w:val="clear" w:color="auto" w:fill="auto"/>
           </w:tcPr>
           <w:p>
             <w:pPr>
@@ -2859,7 +2899,6 @@
               <w:bottom w:val="nil"/>
               <w:right w:val="nil"/>
             </w:tcBorders>
-            <w:shd w:val="clear" w:color="auto" w:fill="auto"/>
           </w:tcPr>
           <w:p>
             <w:pPr>
@@ -2874,15 +2913,15 @@
             </w:r>
             <w:proofErr w:type="gramEnd"/>
             <w:r>
-              <w:t>{:,.0f}’.format(</w:t>
-            </w:r>
-            <w:proofErr w:type="spellStart"/>
-            <w:r>
-              <w:t>StdUtilAllowance</w:t>
-            </w:r>
-            <w:proofErr w:type="spellEnd"/>
-            <w:r>
-              <w:t>) }}</w:t>
+              <w:t>{:,.0f}</w:t>
+            </w:r>
+            <w:proofErr w:type="gramStart"/>
+            <w:r>
+              <w:t>’.format</w:t>
+            </w:r>
+            <w:proofErr w:type="gramEnd"/>
+            <w:r>
+              <w:t>(StdUtilAllowance) }}</w:t>
             </w:r>
           </w:p>
         </w:tc>
@@ -2897,7 +2936,6 @@
               <w:bottom w:val="nil"/>
               <w:right w:val="nil"/>
             </w:tcBorders>
-            <w:shd w:val="clear" w:color="auto" w:fill="auto"/>
           </w:tcPr>
           <w:p>
             <w:pPr>
@@ -2922,7 +2960,14 @@
               <w:rPr>
                 <w:i/>
               </w:rPr>
-              <w:t>a + b) TOTAL MONTHLY SHELTER COSTS:</w:t>
+              <w:t xml:space="preserve">a + b) TOTAL MONTHLY </w:t>
+            </w:r>
+            <w:r>
+              <w:rPr>
+                <w:i/>
+              </w:rPr>
+              <w:lastRenderedPageBreak/>
+              <w:t>SHELTER COSTS:</w:t>
             </w:r>
           </w:p>
         </w:tc>
@@ -2935,7 +2980,6 @@
               <w:bottom w:val="nil"/>
               <w:right w:val="nil"/>
             </w:tcBorders>
-            <w:shd w:val="clear" w:color="auto" w:fill="auto"/>
           </w:tcPr>
           <w:p>
             <w:pPr>
@@ -2945,6 +2989,7 @@
               <w:rPr>
                 <w:i/>
               </w:rPr>
+              <w:lastRenderedPageBreak/>
               <w:t>$</w:t>
             </w:r>
             <w:proofErr w:type="gramStart"/>
@@ -2959,21 +3004,21 @@
               <w:rPr>
                 <w:i/>
               </w:rPr>
-              <w:t>{:,.0f}’.format(</w:t>
-            </w:r>
-            <w:proofErr w:type="spellStart"/>
+              <w:t>{:,.0f}</w:t>
+            </w:r>
+            <w:proofErr w:type="gramStart"/>
             <w:r>
               <w:rPr>
                 <w:i/>
               </w:rPr>
-              <w:t>TotShelterCosts</w:t>
-            </w:r>
-            <w:proofErr w:type="spellEnd"/>
+              <w:t>’.format</w:t>
+            </w:r>
+            <w:proofErr w:type="gramEnd"/>
             <w:r>
               <w:rPr>
                 <w:i/>
               </w:rPr>
-              <w:t>) }}</w:t>
+              <w:t>(TotShelterCosts) }}</w:t>
             </w:r>
           </w:p>
         </w:tc>
@@ -2988,7 +3033,6 @@
               <w:bottom w:val="nil"/>
               <w:right w:val="nil"/>
             </w:tcBorders>
-            <w:shd w:val="clear" w:color="auto" w:fill="auto"/>
           </w:tcPr>
           <w:p>
             <w:pPr>
@@ -2996,7 +3040,6 @@
               <w:jc w:val="right"/>
             </w:pPr>
             <w:r>
-              <w:lastRenderedPageBreak/>
               <w:t xml:space="preserve">   50% of Adjusted Income</w:t>
             </w:r>
           </w:p>
@@ -3010,7 +3053,6 @@
               <w:bottom w:val="nil"/>
               <w:right w:val="nil"/>
             </w:tcBorders>
-            <w:shd w:val="clear" w:color="auto" w:fill="auto"/>
           </w:tcPr>
           <w:p>
             <w:pPr>
@@ -3025,15 +3067,15 @@
             </w:r>
             <w:proofErr w:type="gramEnd"/>
             <w:r>
-              <w:t>{:,.0f}’.format(</w:t>
-            </w:r>
-            <w:proofErr w:type="spellStart"/>
-            <w:r>
-              <w:t>FiftyPctAdjIC</w:t>
-            </w:r>
-            <w:proofErr w:type="spellEnd"/>
-            <w:r>
-              <w:t>) }}</w:t>
+              <w:t>{:,.0f}</w:t>
+            </w:r>
+            <w:proofErr w:type="gramStart"/>
+            <w:r>
+              <w:t>’.format</w:t>
+            </w:r>
+            <w:proofErr w:type="gramEnd"/>
+            <w:r>
+              <w:t>(FiftyPctAdjIC) }}</w:t>
             </w:r>
           </w:p>
         </w:tc>
@@ -3048,7 +3090,6 @@
               <w:bottom w:val="nil"/>
               <w:right w:val="nil"/>
             </w:tcBorders>
-            <w:shd w:val="clear" w:color="auto" w:fill="auto"/>
           </w:tcPr>
           <w:p>
             <w:pPr>
@@ -3077,7 +3118,6 @@
               <w:bottom w:val="nil"/>
               <w:right w:val="nil"/>
             </w:tcBorders>
-            <w:shd w:val="clear" w:color="auto" w:fill="auto"/>
           </w:tcPr>
           <w:p>
             <w:pPr>
@@ -3092,15 +3132,15 @@
             </w:r>
             <w:proofErr w:type="gramEnd"/>
             <w:r>
-              <w:t>{:,.0f}’.format(</w:t>
-            </w:r>
-            <w:proofErr w:type="spellStart"/>
-            <w:r>
-              <w:t>ShelterDedExcessFiftyPct</w:t>
-            </w:r>
-            <w:proofErr w:type="spellEnd"/>
-            <w:r>
-              <w:t>) }}</w:t>
+              <w:t>{:,.0f}</w:t>
+            </w:r>
+            <w:proofErr w:type="gramStart"/>
+            <w:r>
+              <w:t>’.format</w:t>
+            </w:r>
+            <w:proofErr w:type="gramEnd"/>
+            <w:r>
+              <w:t>(ShelterDedExcessFiftyPct) }}</w:t>
             </w:r>
           </w:p>
         </w:tc>
@@ -3115,7 +3155,6 @@
               <w:bottom w:val="nil"/>
               <w:right w:val="nil"/>
             </w:tcBorders>
-            <w:shd w:val="clear" w:color="auto" w:fill="auto"/>
           </w:tcPr>
           <w:p>
             <w:pPr>
@@ -3136,7 +3175,6 @@
               <w:bottom w:val="nil"/>
               <w:right w:val="nil"/>
             </w:tcBorders>
-            <w:shd w:val="clear" w:color="auto" w:fill="auto"/>
           </w:tcPr>
           <w:p>
             <w:pPr>
@@ -3151,15 +3189,15 @@
             </w:r>
             <w:proofErr w:type="gramEnd"/>
             <w:r>
-              <w:t>{:,.0f}’.format(</w:t>
-            </w:r>
-            <w:proofErr w:type="spellStart"/>
-            <w:r>
-              <w:t>CapShelterDed</w:t>
-            </w:r>
-            <w:proofErr w:type="spellEnd"/>
-            <w:r>
-              <w:t>) }}</w:t>
+              <w:t>{:,.0f}</w:t>
+            </w:r>
+            <w:proofErr w:type="gramStart"/>
+            <w:r>
+              <w:t>’.format</w:t>
+            </w:r>
+            <w:proofErr w:type="gramEnd"/>
+            <w:r>
+              <w:t>(CapShelterDed) }}</w:t>
             </w:r>
           </w:p>
         </w:tc>
@@ -3215,15 +3253,15 @@
             </w:r>
             <w:proofErr w:type="gramEnd"/>
             <w:r>
-              <w:t>{:,.0f}’.format(</w:t>
-            </w:r>
-            <w:proofErr w:type="spellStart"/>
-            <w:r>
-              <w:t>ShelterDedResult</w:t>
-            </w:r>
-            <w:proofErr w:type="spellEnd"/>
-            <w:r>
-              <w:t>) }}</w:t>
+              <w:t>{:,.0f}</w:t>
+            </w:r>
+            <w:proofErr w:type="gramStart"/>
+            <w:r>
+              <w:t>’.format</w:t>
+            </w:r>
+            <w:proofErr w:type="gramEnd"/>
+            <w:r>
+              <w:t>(ShelterDedResult) }}</w:t>
             </w:r>
           </w:p>
         </w:tc>
@@ -3273,15 +3311,15 @@
             </w:r>
             <w:proofErr w:type="gramEnd"/>
             <w:r>
-              <w:t>{:,.0f}’.format(</w:t>
-            </w:r>
-            <w:proofErr w:type="spellStart"/>
-            <w:r>
-              <w:t>HomelessDed</w:t>
-            </w:r>
-            <w:proofErr w:type="spellEnd"/>
-            <w:r>
-              <w:t>) }}</w:t>
+              <w:t>{:,.0f}</w:t>
+            </w:r>
+            <w:proofErr w:type="gramStart"/>
+            <w:r>
+              <w:t>’.format</w:t>
+            </w:r>
+            <w:proofErr w:type="gramEnd"/>
+            <w:r>
+              <w:t>(HomelessDed) }}</w:t>
             </w:r>
           </w:p>
         </w:tc>
@@ -3341,7 +3379,6 @@
               <w:bottom w:val="nil"/>
               <w:right w:val="nil"/>
             </w:tcBorders>
-            <w:shd w:val="clear" w:color="auto" w:fill="auto"/>
           </w:tcPr>
           <w:p>
             <w:pPr>
@@ -3362,7 +3399,6 @@
               <w:bottom w:val="nil"/>
               <w:right w:val="nil"/>
             </w:tcBorders>
-            <w:shd w:val="clear" w:color="auto" w:fill="auto"/>
           </w:tcPr>
           <w:p>
             <w:pPr>
@@ -3377,15 +3413,15 @@
             </w:r>
             <w:proofErr w:type="gramEnd"/>
             <w:r>
-              <w:t>{:,.0f}’.format(</w:t>
-            </w:r>
-            <w:proofErr w:type="spellStart"/>
-            <w:r>
-              <w:t>PreAdjAfterDed</w:t>
-            </w:r>
-            <w:proofErr w:type="spellEnd"/>
-            <w:r>
-              <w:t>) }}</w:t>
+              <w:t>{:,.0f}</w:t>
+            </w:r>
+            <w:proofErr w:type="gramStart"/>
+            <w:r>
+              <w:t>’.format</w:t>
+            </w:r>
+            <w:proofErr w:type="gramEnd"/>
+            <w:r>
+              <w:t>(PreAdjAfterDed) }}</w:t>
             </w:r>
           </w:p>
         </w:tc>
@@ -3400,7 +3436,6 @@
               <w:bottom w:val="nil"/>
               <w:right w:val="nil"/>
             </w:tcBorders>
-            <w:shd w:val="clear" w:color="auto" w:fill="auto"/>
           </w:tcPr>
           <w:p>
             <w:pPr>
@@ -3421,7 +3456,6 @@
               <w:bottom w:val="nil"/>
               <w:right w:val="nil"/>
             </w:tcBorders>
-            <w:shd w:val="clear" w:color="auto" w:fill="auto"/>
           </w:tcPr>
           <w:p>
             <w:pPr>
@@ -3436,15 +3470,15 @@
             </w:r>
             <w:proofErr w:type="gramEnd"/>
             <w:r>
-              <w:t>{:,.0f}’.format(</w:t>
-            </w:r>
-            <w:proofErr w:type="spellStart"/>
-            <w:r>
-              <w:t>HomelessDed</w:t>
-            </w:r>
-            <w:proofErr w:type="spellEnd"/>
-            <w:r>
-              <w:t>) }}</w:t>
+              <w:t>{:,.0f}</w:t>
+            </w:r>
+            <w:proofErr w:type="gramStart"/>
+            <w:r>
+              <w:t>’.format</w:t>
+            </w:r>
+            <w:proofErr w:type="gramEnd"/>
+            <w:r>
+              <w:t>(HomelessDed) }}</w:t>
             </w:r>
           </w:p>
         </w:tc>
@@ -3459,7 +3493,6 @@
               <w:bottom w:val="nil"/>
               <w:right w:val="nil"/>
             </w:tcBorders>
-            <w:shd w:val="clear" w:color="auto" w:fill="auto"/>
           </w:tcPr>
           <w:p>
             <w:pPr>
@@ -3480,7 +3513,6 @@
               <w:bottom w:val="nil"/>
               <w:right w:val="nil"/>
             </w:tcBorders>
-            <w:shd w:val="clear" w:color="auto" w:fill="auto"/>
           </w:tcPr>
           <w:p>
             <w:pPr>
@@ -3504,21 +3536,21 @@
               <w:rPr>
                 <w:u w:val="single"/>
               </w:rPr>
-              <w:t>{:,.0f}’.format(</w:t>
-            </w:r>
-            <w:proofErr w:type="spellStart"/>
+              <w:t>{:,.0f}</w:t>
+            </w:r>
+            <w:proofErr w:type="gramStart"/>
             <w:r>
               <w:rPr>
                 <w:u w:val="single"/>
               </w:rPr>
-              <w:t>ShelterDedResult</w:t>
-            </w:r>
-            <w:proofErr w:type="spellEnd"/>
+              <w:t>’.format</w:t>
+            </w:r>
+            <w:proofErr w:type="gramEnd"/>
             <w:r>
               <w:rPr>
                 <w:u w:val="single"/>
               </w:rPr>
-              <w:t>) }}</w:t>
+              <w:t>(ShelterDedResult) }}</w:t>
             </w:r>
           </w:p>
         </w:tc>
@@ -3572,25 +3604,15 @@
                 <w:sz w:val="22"/>
                 <w:szCs w:val="22"/>
               </w:rPr>
-              <w:t xml:space="preserve">{{ </w:t>
-            </w:r>
-            <w:proofErr w:type="spellStart"/>
+              <w:t>{{ MonthlyNICforDisplay</w:t>
+            </w:r>
+            <w:proofErr w:type="gramEnd"/>
             <w:r>
               <w:rPr>
                 <w:rFonts w:asciiTheme="minorHAnsi" w:eastAsiaTheme="minorEastAsia" w:hAnsiTheme="minorHAnsi" w:cstheme="minorBidi"/>
                 <w:sz w:val="22"/>
                 <w:szCs w:val="22"/>
               </w:rPr>
-              <w:t>MonthlyNICforDisplay</w:t>
-            </w:r>
-            <w:proofErr w:type="spellEnd"/>
-            <w:proofErr w:type="gramEnd"/>
-            <w:r>
-              <w:rPr>
-                <w:rFonts w:asciiTheme="minorHAnsi" w:eastAsiaTheme="minorEastAsia" w:hAnsiTheme="minorHAnsi" w:cstheme="minorBidi"/>
-                <w:sz w:val="22"/>
-                <w:szCs w:val="22"/>
-              </w:rPr>
               <w:t xml:space="preserve"> }}</w:t>
             </w:r>
           </w:p>
@@ -3606,7 +3628,6 @@
               <w:bottom w:val="nil"/>
               <w:right w:val="nil"/>
             </w:tcBorders>
-            <w:shd w:val="clear" w:color="auto" w:fill="auto"/>
           </w:tcPr>
           <w:p>
             <w:pPr>
@@ -3626,21 +3647,15 @@
               <w:bottom w:val="nil"/>
               <w:right w:val="nil"/>
             </w:tcBorders>
-            <w:shd w:val="clear" w:color="auto" w:fill="auto"/>
-          </w:tcPr>
-          <w:p>
-            <w:pPr>
-              <w:spacing w:after="0" w:line="240" w:lineRule="auto"/>
-            </w:pPr>
-            <w:proofErr w:type="gramStart"/>
-            <w:r>
-              <w:t xml:space="preserve">{{ </w:t>
-            </w:r>
-            <w:proofErr w:type="spellStart"/>
-            <w:r>
-              <w:t>MaxTotMonthlyNICLable</w:t>
-            </w:r>
-            <w:proofErr w:type="spellEnd"/>
+          </w:tcPr>
+          <w:p>
+            <w:pPr>
+              <w:spacing w:after="0" w:line="240" w:lineRule="auto"/>
+            </w:pPr>
+            <w:proofErr w:type="gramStart"/>
+            <w:r>
+              <w:t>{{ MaxTotMonthlyNICLable</w:t>
+            </w:r>
             <w:proofErr w:type="gramEnd"/>
             <w:r>
               <w:t xml:space="preserve"> }}</w:t>
@@ -3692,13 +3707,8 @@
             </w:pPr>
             <w:proofErr w:type="gramStart"/>
             <w:r>
-              <w:t xml:space="preserve">{{ </w:t>
-            </w:r>
-            <w:proofErr w:type="spellStart"/>
-            <w:r>
-              <w:t>NICTestResult</w:t>
-            </w:r>
-            <w:proofErr w:type="spellEnd"/>
+              <w:t>{{ NICTestResult</w:t>
+            </w:r>
             <w:proofErr w:type="gramEnd"/>
             <w:r>
               <w:t xml:space="preserve"> }}</w:t>
@@ -3741,7 +3751,6 @@
               <w:bottom w:val="nil"/>
               <w:right w:val="nil"/>
             </w:tcBorders>
-            <w:shd w:val="clear" w:color="auto" w:fill="auto"/>
           </w:tcPr>
           <w:p>
             <w:pPr>
@@ -3761,7 +3770,6 @@
               <w:bottom w:val="nil"/>
               <w:right w:val="nil"/>
             </w:tcBorders>
-            <w:shd w:val="clear" w:color="auto" w:fill="auto"/>
           </w:tcPr>
           <w:p>
             <w:pPr>
@@ -3785,21 +3793,21 @@
               <w:rPr>
                 <w:u w:val="single"/>
               </w:rPr>
-              <w:t>{:,.0f}’.format(</w:t>
-            </w:r>
-            <w:proofErr w:type="spellStart"/>
+              <w:t>{:,.0f}</w:t>
+            </w:r>
+            <w:proofErr w:type="gramStart"/>
             <w:r>
               <w:rPr>
                 <w:u w:val="single"/>
               </w:rPr>
-              <w:t>MaxSNAPAllotment</w:t>
-            </w:r>
-            <w:proofErr w:type="spellEnd"/>
+              <w:t>’.format</w:t>
+            </w:r>
+            <w:proofErr w:type="gramEnd"/>
             <w:r>
               <w:rPr>
                 <w:u w:val="single"/>
               </w:rPr>
-              <w:t>) }}</w:t>
+              <w:t>(MaxSNAPAllotment) }}</w:t>
             </w:r>
           </w:p>
         </w:tc>
@@ -3814,7 +3822,6 @@
               <w:bottom w:val="nil"/>
               <w:right w:val="nil"/>
             </w:tcBorders>
-            <w:shd w:val="clear" w:color="auto" w:fill="auto"/>
           </w:tcPr>
           <w:p>
             <w:pPr>
@@ -3840,7 +3847,6 @@
               <w:bottom w:val="nil"/>
               <w:right w:val="nil"/>
             </w:tcBorders>
-            <w:shd w:val="clear" w:color="auto" w:fill="auto"/>
           </w:tcPr>
           <w:p>
             <w:pPr>
@@ -3855,15 +3861,15 @@
             </w:r>
             <w:proofErr w:type="gramEnd"/>
             <w:r>
-              <w:t>{:,.0f}’.format(</w:t>
-            </w:r>
-            <w:proofErr w:type="spellStart"/>
-            <w:r>
-              <w:t>ThirtyPctNIC</w:t>
-            </w:r>
-            <w:proofErr w:type="spellEnd"/>
-            <w:r>
-              <w:t>) }}</w:t>
+              <w:t>{:,.0f}</w:t>
+            </w:r>
+            <w:proofErr w:type="gramStart"/>
+            <w:r>
+              <w:t>’.format</w:t>
+            </w:r>
+            <w:proofErr w:type="gramEnd"/>
+            <w:r>
+              <w:t>(ThirtyPctNIC) }}</w:t>
             </w:r>
           </w:p>
         </w:tc>
@@ -3919,15 +3925,15 @@
             </w:r>
             <w:proofErr w:type="gramEnd"/>
             <w:r>
-              <w:t>{:,.0f}’.format(</w:t>
-            </w:r>
-            <w:proofErr w:type="spellStart"/>
-            <w:r>
-              <w:t>FinalResult</w:t>
-            </w:r>
-            <w:proofErr w:type="spellEnd"/>
-            <w:r>
-              <w:t>) }}</w:t>
+              <w:t>{:,.0f}</w:t>
+            </w:r>
+            <w:proofErr w:type="gramStart"/>
+            <w:r>
+              <w:t>’.format</w:t>
+            </w:r>
+            <w:proofErr w:type="gramEnd"/>
+            <w:r>
+              <w:t>(FinalResult) }}</w:t>
             </w:r>
           </w:p>
         </w:tc>
@@ -3948,7 +3954,7 @@
 </file>
 
 <file path=word/endnotes.xml><?xml version="1.0" encoding="utf-8"?>
-<w:endnotes xmlns:wpc="http://schemas.microsoft.com/office/word/2010/wordprocessingCanvas" xmlns:cx="http://schemas.microsoft.com/office/drawing/2014/chartex" xmlns:cx1="http://schemas.microsoft.com/office/drawing/2015/9/8/chartex" xmlns:cx2="http://schemas.microsoft.com/office/drawing/2015/10/21/chartex" xmlns:cx3="http://schemas.microsoft.com/office/drawing/2016/5/9/chartex" xmlns:cx4="http://schemas.microsoft.com/office/drawing/2016/5/10/chartex" xmlns:cx5="http://schemas.microsoft.com/office/drawing/2016/5/11/chartex" xmlns:cx6="http://schemas.microsoft.com/office/drawing/2016/5/12/chartex" xmlns:cx7="http://schemas.microsoft.com/office/drawing/2016/5/13/chartex" xmlns:cx8="http://schemas.microsoft.com/office/drawing/2016/5/14/chartex" xmlns:mc="http://schemas.openxmlformats.org/markup-compatibility/2006" xmlns:aink="http://schemas.microsoft.com/office/drawing/2016/ink" xmlns:am3d="http://schemas.microsoft.com/office/drawing/2017/model3d" xmlns:o="urn:schemas-microsoft-com:office:office" xmlns:oel="http://schemas.microsoft.com/office/2019/extlst" xmlns:r="http://schemas.openxmlformats.org/officeDocument/2006/relationships" xmlns:m="http://schemas.openxmlformats.org/officeDocument/2006/math" xmlns:v="urn:schemas-microsoft-com:vml" xmlns:wp14="http://schemas.microsoft.com/office/word/2010/wordprocessingDrawing" xmlns:wp="http://schemas.openxmlformats.org/drawingml/2006/wordprocessingDrawing" xmlns:w10="urn:schemas-microsoft-com:office:word" xmlns:w="http://schemas.openxmlformats.org/wordprocessingml/2006/main" xmlns:w14="http://schemas.microsoft.com/office/word/2010/wordml" xmlns:w15="http://schemas.microsoft.com/office/word/2012/wordml" xmlns:w16cex="http://schemas.microsoft.com/office/word/2018/wordml/cex" xmlns:w16cid="http://schemas.microsoft.com/office/word/2016/wordml/cid" xmlns:w16="http://schemas.microsoft.com/office/word/2018/wordml" xmlns:w16du="http://schemas.microsoft.com/office/word/2023/wordml/word16du" xmlns:w16sdtdh="http://schemas.microsoft.com/office/word/2020/wordml/sdtdatahash" xmlns:w16se="http://schemas.microsoft.com/office/word/2015/wordml/symex" xmlns:wpg="http://schemas.microsoft.com/office/word/2010/wordprocessingGroup" xmlns:wpi="http://schemas.microsoft.com/office/word/2010/wordprocessingInk" xmlns:wne="http://schemas.microsoft.com/office/word/2006/wordml" xmlns:wps="http://schemas.microsoft.com/office/word/2010/wordprocessingShape" mc:Ignorable="w14 w15 w16se w16cid w16 w16cex w16sdtdh w16du wp14">
+<w:endnotes xmlns:wpc="http://schemas.microsoft.com/office/word/2010/wordprocessingCanvas" xmlns:cx="http://schemas.microsoft.com/office/drawing/2014/chartex" xmlns:cx1="http://schemas.microsoft.com/office/drawing/2015/9/8/chartex" xmlns:cx2="http://schemas.microsoft.com/office/drawing/2015/10/21/chartex" xmlns:cx3="http://schemas.microsoft.com/office/drawing/2016/5/9/chartex" xmlns:cx4="http://schemas.microsoft.com/office/drawing/2016/5/10/chartex" xmlns:cx5="http://schemas.microsoft.com/office/drawing/2016/5/11/chartex" xmlns:cx6="http://schemas.microsoft.com/office/drawing/2016/5/12/chartex" xmlns:cx7="http://schemas.microsoft.com/office/drawing/2016/5/13/chartex" xmlns:cx8="http://schemas.microsoft.com/office/drawing/2016/5/14/chartex" xmlns:mc="http://schemas.openxmlformats.org/markup-compatibility/2006" xmlns:aink="http://schemas.microsoft.com/office/drawing/2016/ink" xmlns:am3d="http://schemas.microsoft.com/office/drawing/2017/model3d" xmlns:o="urn:schemas-microsoft-com:office:office" xmlns:oel="http://schemas.microsoft.com/office/2019/extlst" xmlns:r="http://schemas.openxmlformats.org/officeDocument/2006/relationships" xmlns:m="http://schemas.openxmlformats.org/officeDocument/2006/math" xmlns:v="urn:schemas-microsoft-com:vml" xmlns:wp14="http://schemas.microsoft.com/office/word/2010/wordprocessingDrawing" xmlns:wp="http://schemas.openxmlformats.org/drawingml/2006/wordprocessingDrawing" xmlns:w10="urn:schemas-microsoft-com:office:word" xmlns:w="http://schemas.openxmlformats.org/wordprocessingml/2006/main" xmlns:w14="http://schemas.microsoft.com/office/word/2010/wordml" xmlns:w15="http://schemas.microsoft.com/office/word/2012/wordml" xmlns:w16cex="http://schemas.microsoft.com/office/word/2018/wordml/cex" xmlns:w16cid="http://schemas.microsoft.com/office/word/2016/wordml/cid" xmlns:w16="http://schemas.microsoft.com/office/word/2018/wordml" xmlns:w16du="http://schemas.microsoft.com/office/word/2023/wordml/word16du" xmlns:w16sdtdh="http://schemas.microsoft.com/office/word/2020/wordml/sdtdatahash" xmlns:w16sdtfl="http://schemas.microsoft.com/office/word/2024/wordml/sdtformatlock" xmlns:w16se="http://schemas.microsoft.com/office/word/2015/wordml/symex" xmlns:wpg="http://schemas.microsoft.com/office/word/2010/wordprocessingGroup" xmlns:wpi="http://schemas.microsoft.com/office/word/2010/wordprocessingInk" xmlns:wne="http://schemas.microsoft.com/office/word/2006/wordml" xmlns:wps="http://schemas.microsoft.com/office/word/2010/wordprocessingShape" mc:Ignorable="w14 w15 w16se w16cid w16 w16cex w16sdtdh w16sdtfl w16du wp14">
   <w:endnote w:type="separator" w:id="-1">
     <w:p>
       <w:pPr>
@@ -3973,7 +3979,7 @@
 </file>
 
 <file path=word/footer1.xml><?xml version="1.0" encoding="utf-8"?>
-<w:ftr xmlns:wpc="http://schemas.microsoft.com/office/word/2010/wordprocessingCanvas" xmlns:cx="http://schemas.microsoft.com/office/drawing/2014/chartex" xmlns:cx1="http://schemas.microsoft.com/office/drawing/2015/9/8/chartex" xmlns:cx2="http://schemas.microsoft.com/office/drawing/2015/10/21/chartex" xmlns:cx3="http://schemas.microsoft.com/office/drawing/2016/5/9/chartex" xmlns:cx4="http://schemas.microsoft.com/office/drawing/2016/5/10/chartex" xmlns:cx5="http://schemas.microsoft.com/office/drawing/2016/5/11/chartex" xmlns:cx6="http://schemas.microsoft.com/office/drawing/2016/5/12/chartex" xmlns:cx7="http://schemas.microsoft.com/office/drawing/2016/5/13/chartex" xmlns:cx8="http://schemas.microsoft.com/office/drawing/2016/5/14/chartex" xmlns:mc="http://schemas.openxmlformats.org/markup-compatibility/2006" xmlns:aink="http://schemas.microsoft.com/office/drawing/2016/ink" xmlns:am3d="http://schemas.microsoft.com/office/drawing/2017/model3d" xmlns:o="urn:schemas-microsoft-com:office:office" xmlns:oel="http://schemas.microsoft.com/office/2019/extlst" xmlns:r="http://schemas.openxmlformats.org/officeDocument/2006/relationships" xmlns:m="http://schemas.openxmlformats.org/officeDocument/2006/math" xmlns:v="urn:schemas-microsoft-com:vml" xmlns:wp14="http://schemas.microsoft.com/office/word/2010/wordprocessingDrawing" xmlns:wp="http://schemas.openxmlformats.org/drawingml/2006/wordprocessingDrawing" xmlns:w10="urn:schemas-microsoft-com:office:word" xmlns:w="http://schemas.openxmlformats.org/wordprocessingml/2006/main" xmlns:w14="http://schemas.microsoft.com/office/word/2010/wordml" xmlns:w15="http://schemas.microsoft.com/office/word/2012/wordml" xmlns:w16cex="http://schemas.microsoft.com/office/word/2018/wordml/cex" xmlns:w16cid="http://schemas.microsoft.com/office/word/2016/wordml/cid" xmlns:w16="http://schemas.microsoft.com/office/word/2018/wordml" xmlns:w16du="http://schemas.microsoft.com/office/word/2023/wordml/word16du" xmlns:w16sdtdh="http://schemas.microsoft.com/office/word/2020/wordml/sdtdatahash" xmlns:w16se="http://schemas.microsoft.com/office/word/2015/wordml/symex" xmlns:wpg="http://schemas.microsoft.com/office/word/2010/wordprocessingGroup" xmlns:wpi="http://schemas.microsoft.com/office/word/2010/wordprocessingInk" xmlns:wne="http://schemas.microsoft.com/office/word/2006/wordml" xmlns:wps="http://schemas.microsoft.com/office/word/2010/wordprocessingShape" mc:Ignorable="w14 w15 w16se w16cid w16 w16cex w16sdtdh w16du wp14">
+<w:ftr xmlns:wpc="http://schemas.microsoft.com/office/word/2010/wordprocessingCanvas" xmlns:cx="http://schemas.microsoft.com/office/drawing/2014/chartex" xmlns:cx1="http://schemas.microsoft.com/office/drawing/2015/9/8/chartex" xmlns:cx2="http://schemas.microsoft.com/office/drawing/2015/10/21/chartex" xmlns:cx3="http://schemas.microsoft.com/office/drawing/2016/5/9/chartex" xmlns:cx4="http://schemas.microsoft.com/office/drawing/2016/5/10/chartex" xmlns:cx5="http://schemas.microsoft.com/office/drawing/2016/5/11/chartex" xmlns:cx6="http://schemas.microsoft.com/office/drawing/2016/5/12/chartex" xmlns:cx7="http://schemas.microsoft.com/office/drawing/2016/5/13/chartex" xmlns:cx8="http://schemas.microsoft.com/office/drawing/2016/5/14/chartex" xmlns:mc="http://schemas.openxmlformats.org/markup-compatibility/2006" xmlns:aink="http://schemas.microsoft.com/office/drawing/2016/ink" xmlns:am3d="http://schemas.microsoft.com/office/drawing/2017/model3d" xmlns:o="urn:schemas-microsoft-com:office:office" xmlns:oel="http://schemas.microsoft.com/office/2019/extlst" xmlns:r="http://schemas.openxmlformats.org/officeDocument/2006/relationships" xmlns:m="http://schemas.openxmlformats.org/officeDocument/2006/math" xmlns:v="urn:schemas-microsoft-com:vml" xmlns:wp14="http://schemas.microsoft.com/office/word/2010/wordprocessingDrawing" xmlns:wp="http://schemas.openxmlformats.org/drawingml/2006/wordprocessingDrawing" xmlns:w10="urn:schemas-microsoft-com:office:word" xmlns:w="http://schemas.openxmlformats.org/wordprocessingml/2006/main" xmlns:w14="http://schemas.microsoft.com/office/word/2010/wordml" xmlns:w15="http://schemas.microsoft.com/office/word/2012/wordml" xmlns:w16cex="http://schemas.microsoft.com/office/word/2018/wordml/cex" xmlns:w16cid="http://schemas.microsoft.com/office/word/2016/wordml/cid" xmlns:w16="http://schemas.microsoft.com/office/word/2018/wordml" xmlns:w16du="http://schemas.microsoft.com/office/word/2023/wordml/word16du" xmlns:w16sdtdh="http://schemas.microsoft.com/office/word/2020/wordml/sdtdatahash" xmlns:w16sdtfl="http://schemas.microsoft.com/office/word/2024/wordml/sdtformatlock" xmlns:w16se="http://schemas.microsoft.com/office/word/2015/wordml/symex" xmlns:wpg="http://schemas.microsoft.com/office/word/2010/wordprocessingGroup" xmlns:wpi="http://schemas.microsoft.com/office/word/2010/wordprocessingInk" xmlns:wne="http://schemas.microsoft.com/office/word/2006/wordml" xmlns:wps="http://schemas.microsoft.com/office/word/2010/wordprocessingShape" mc:Ignorable="w14 w15 w16se w16cid w16 w16cex w16sdtdh w16sdtfl w16du wp14">
   <w:p>
     <w:pPr>
       <w:pStyle w:val="Footer"/>
@@ -3985,7 +3991,7 @@
       <mc:AlternateContent>
         <mc:Choice Requires="wps">
           <w:drawing>
-            <wp:anchor distT="0" distB="0" distL="0" distR="0" simplePos="0" relativeHeight="5" behindDoc="1" locked="0" layoutInCell="1" allowOverlap="1" wp14:anchorId="0AD32666">
+            <wp:anchor distT="0" distB="0" distL="0" distR="0" simplePos="0" relativeHeight="5" behindDoc="1" locked="0" layoutInCell="1" allowOverlap="1" wp14:anchorId="4402AA89" wp14:editId="35551BD1">
               <wp:simplePos x="0" y="0"/>
               <wp:positionH relativeFrom="column">
                 <wp:posOffset>-13335</wp:posOffset>
@@ -4038,7 +4044,7 @@
         </mc:Choice>
         <mc:Fallback>
           <w:pict>
-            <v:line w14:anchorId="3C0A80DA" id="Straight Connector 1" o:spid="_x0000_s1026" style="position:absolute;z-index:-503316475;visibility:visible;mso-wrap-style:square;mso-wrap-distance-left:0;mso-wrap-distance-top:0;mso-wrap-distance-right:0;mso-wrap-distance-bottom:0;mso-position-horizontal:absolute;mso-position-horizontal-relative:text;mso-position-vertical:absolute;mso-position-vertical-relative:text" from="-1.05pt,-7.65pt" to="521.4pt,-7.55pt" o:gfxdata="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" strokecolor="#4a7ebb"/>
+            <v:line w14:anchorId="7905D725" id="Straight Connector 1" o:spid="_x0000_s1026" style="position:absolute;z-index:-503316475;visibility:visible;mso-wrap-style:square;mso-wrap-distance-left:0;mso-wrap-distance-top:0;mso-wrap-distance-right:0;mso-wrap-distance-bottom:0;mso-position-horizontal:absolute;mso-position-horizontal-relative:text;mso-position-vertical:absolute;mso-position-vertical-relative:text" from="-1.05pt,-7.65pt" to="521.4pt,-7.55pt" o:gfxdata="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" strokecolor="#4a7ebb"/>
           </w:pict>
         </mc:Fallback>
       </mc:AlternateContent>
@@ -4047,21 +4053,7 @@
       <w:rPr>
         <w:rFonts w:asciiTheme="majorHAnsi" w:eastAsiaTheme="majorEastAsia" w:hAnsiTheme="majorHAnsi" w:cstheme="majorBidi"/>
       </w:rPr>
-      <w:t>{{</w:t>
-    </w:r>
-    <w:proofErr w:type="spellStart"/>
-    <w:r>
-      <w:rPr>
-        <w:rFonts w:asciiTheme="majorHAnsi" w:eastAsiaTheme="majorEastAsia" w:hAnsiTheme="majorHAnsi" w:cstheme="majorBidi"/>
-      </w:rPr>
-      <w:t>calcDate</w:t>
-    </w:r>
-    <w:proofErr w:type="spellEnd"/>
-    <w:r>
-      <w:rPr>
-        <w:rFonts w:asciiTheme="majorHAnsi" w:eastAsiaTheme="majorEastAsia" w:hAnsiTheme="majorHAnsi" w:cstheme="majorBidi"/>
-      </w:rPr>
-      <w:t>}}</w:t>
+      <w:t>{{calcDate}}</w:t>
     </w:r>
     <w:r>
       <w:rPr>
@@ -4111,7 +4103,7 @@
 </file>
 
 <file path=word/footnotes.xml><?xml version="1.0" encoding="utf-8"?>
-<w:footnotes xmlns:wpc="http://schemas.microsoft.com/office/word/2010/wordprocessingCanvas" xmlns:cx="http://schemas.microsoft.com/office/drawing/2014/chartex" xmlns:cx1="http://schemas.microsoft.com/office/drawing/2015/9/8/chartex" xmlns:cx2="http://schemas.microsoft.com/office/drawing/2015/10/21/chartex" xmlns:cx3="http://schemas.microsoft.com/office/drawing/2016/5/9/chartex" xmlns:cx4="http://schemas.microsoft.com/office/drawing/2016/5/10/chartex" xmlns:cx5="http://schemas.microsoft.com/office/drawing/2016/5/11/chartex" xmlns:cx6="http://schemas.microsoft.com/office/drawing/2016/5/12/chartex" xmlns:cx7="http://schemas.microsoft.com/office/drawing/2016/5/13/chartex" xmlns:cx8="http://schemas.microsoft.com/office/drawing/2016/5/14/chartex" xmlns:mc="http://schemas.openxmlformats.org/markup-compatibility/2006" xmlns:aink="http://schemas.microsoft.com/office/drawing/2016/ink" xmlns:am3d="http://schemas.microsoft.com/office/drawing/2017/model3d" xmlns:o="urn:schemas-microsoft-com:office:office" xmlns:oel="http://schemas.microsoft.com/office/2019/extlst" xmlns:r="http://schemas.openxmlformats.org/officeDocument/2006/relationships" xmlns:m="http://schemas.openxmlformats.org/officeDocument/2006/math" xmlns:v="urn:schemas-microsoft-com:vml" xmlns:wp14="http://schemas.microsoft.com/office/word/2010/wordprocessingDrawing" xmlns:wp="http://schemas.openxmlformats.org/drawingml/2006/wordprocessingDrawing" xmlns:w10="urn:schemas-microsoft-com:office:word" xmlns:w="http://schemas.openxmlformats.org/wordprocessingml/2006/main" xmlns:w14="http://schemas.microsoft.com/office/word/2010/wordml" xmlns:w15="http://schemas.microsoft.com/office/word/2012/wordml" xmlns:w16cex="http://schemas.microsoft.com/office/word/2018/wordml/cex" xmlns:w16cid="http://schemas.microsoft.com/office/word/2016/wordml/cid" xmlns:w16="http://schemas.microsoft.com/office/word/2018/wordml" xmlns:w16du="http://schemas.microsoft.com/office/word/2023/wordml/word16du" xmlns:w16sdtdh="http://schemas.microsoft.com/office/word/2020/wordml/sdtdatahash" xmlns:w16se="http://schemas.microsoft.com/office/word/2015/wordml/symex" xmlns:wpg="http://schemas.microsoft.com/office/word/2010/wordprocessingGroup" xmlns:wpi="http://schemas.microsoft.com/office/word/2010/wordprocessingInk" xmlns:wne="http://schemas.microsoft.com/office/word/2006/wordml" xmlns:wps="http://schemas.microsoft.com/office/word/2010/wordprocessingShape" mc:Ignorable="w14 w15 w16se w16cid w16 w16cex w16sdtdh w16du wp14">
+<w:footnotes xmlns:wpc="http://schemas.microsoft.com/office/word/2010/wordprocessingCanvas" xmlns:cx="http://schemas.microsoft.com/office/drawing/2014/chartex" xmlns:cx1="http://schemas.microsoft.com/office/drawing/2015/9/8/chartex" xmlns:cx2="http://schemas.microsoft.com/office/drawing/2015/10/21/chartex" xmlns:cx3="http://schemas.microsoft.com/office/drawing/2016/5/9/chartex" xmlns:cx4="http://schemas.microsoft.com/office/drawing/2016/5/10/chartex" xmlns:cx5="http://schemas.microsoft.com/office/drawing/2016/5/11/chartex" xmlns:cx6="http://schemas.microsoft.com/office/drawing/2016/5/12/chartex" xmlns:cx7="http://schemas.microsoft.com/office/drawing/2016/5/13/chartex" xmlns:cx8="http://schemas.microsoft.com/office/drawing/2016/5/14/chartex" xmlns:mc="http://schemas.openxmlformats.org/markup-compatibility/2006" xmlns:aink="http://schemas.microsoft.com/office/drawing/2016/ink" xmlns:am3d="http://schemas.microsoft.com/office/drawing/2017/model3d" xmlns:o="urn:schemas-microsoft-com:office:office" xmlns:oel="http://schemas.microsoft.com/office/2019/extlst" xmlns:r="http://schemas.openxmlformats.org/officeDocument/2006/relationships" xmlns:m="http://schemas.openxmlformats.org/officeDocument/2006/math" xmlns:v="urn:schemas-microsoft-com:vml" xmlns:wp14="http://schemas.microsoft.com/office/word/2010/wordprocessingDrawing" xmlns:wp="http://schemas.openxmlformats.org/drawingml/2006/wordprocessingDrawing" xmlns:w10="urn:schemas-microsoft-com:office:word" xmlns:w="http://schemas.openxmlformats.org/wordprocessingml/2006/main" xmlns:w14="http://schemas.microsoft.com/office/word/2010/wordml" xmlns:w15="http://schemas.microsoft.com/office/word/2012/wordml" xmlns:w16cex="http://schemas.microsoft.com/office/word/2018/wordml/cex" xmlns:w16cid="http://schemas.microsoft.com/office/word/2016/wordml/cid" xmlns:w16="http://schemas.microsoft.com/office/word/2018/wordml" xmlns:w16du="http://schemas.microsoft.com/office/word/2023/wordml/word16du" xmlns:w16sdtdh="http://schemas.microsoft.com/office/word/2020/wordml/sdtdatahash" xmlns:w16sdtfl="http://schemas.microsoft.com/office/word/2024/wordml/sdtformatlock" xmlns:w16se="http://schemas.microsoft.com/office/word/2015/wordml/symex" xmlns:wpg="http://schemas.microsoft.com/office/word/2010/wordprocessingGroup" xmlns:wpi="http://schemas.microsoft.com/office/word/2010/wordprocessingInk" xmlns:wne="http://schemas.microsoft.com/office/word/2006/wordml" xmlns:wps="http://schemas.microsoft.com/office/word/2010/wordprocessingShape" mc:Ignorable="w14 w15 w16se w16cid w16 w16cex w16sdtdh w16sdtfl w16du wp14">
   <w:footnote w:type="separator" w:id="-1">
     <w:p>
       <w:pPr>
@@ -4136,7 +4128,7 @@
 </file>
 
 <file path=word/header1.xml><?xml version="1.0" encoding="utf-8"?>
-<w:hdr xmlns:wpc="http://schemas.microsoft.com/office/word/2010/wordprocessingCanvas" xmlns:cx="http://schemas.microsoft.com/office/drawing/2014/chartex" xmlns:cx1="http://schemas.microsoft.com/office/drawing/2015/9/8/chartex" xmlns:cx2="http://schemas.microsoft.com/office/drawing/2015/10/21/chartex" xmlns:cx3="http://schemas.microsoft.com/office/drawing/2016/5/9/chartex" xmlns:cx4="http://schemas.microsoft.com/office/drawing/2016/5/10/chartex" xmlns:cx5="http://schemas.microsoft.com/office/drawing/2016/5/11/chartex" xmlns:cx6="http://schemas.microsoft.com/office/drawing/2016/5/12/chartex" xmlns:cx7="http://schemas.microsoft.com/office/drawing/2016/5/13/chartex" xmlns:cx8="http://schemas.microsoft.com/office/drawing/2016/5/14/chartex" xmlns:mc="http://schemas.openxmlformats.org/markup-compatibility/2006" xmlns:aink="http://schemas.microsoft.com/office/drawing/2016/ink" xmlns:am3d="http://schemas.microsoft.com/office/drawing/2017/model3d" xmlns:o="urn:schemas-microsoft-com:office:office" xmlns:oel="http://schemas.microsoft.com/office/2019/extlst" xmlns:r="http://schemas.openxmlformats.org/officeDocument/2006/relationships" xmlns:m="http://schemas.openxmlformats.org/officeDocument/2006/math" xmlns:v="urn:schemas-microsoft-com:vml" xmlns:wp14="http://schemas.microsoft.com/office/word/2010/wordprocessingDrawing" xmlns:wp="http://schemas.openxmlformats.org/drawingml/2006/wordprocessingDrawing" xmlns:w10="urn:schemas-microsoft-com:office:word" xmlns:w="http://schemas.openxmlformats.org/wordprocessingml/2006/main" xmlns:w14="http://schemas.microsoft.com/office/word/2010/wordml" xmlns:w15="http://schemas.microsoft.com/office/word/2012/wordml" xmlns:w16cex="http://schemas.microsoft.com/office/word/2018/wordml/cex" xmlns:w16cid="http://schemas.microsoft.com/office/word/2016/wordml/cid" xmlns:w16="http://schemas.microsoft.com/office/word/2018/wordml" xmlns:w16du="http://schemas.microsoft.com/office/word/2023/wordml/word16du" xmlns:w16sdtdh="http://schemas.microsoft.com/office/word/2020/wordml/sdtdatahash" xmlns:w16se="http://schemas.microsoft.com/office/word/2015/wordml/symex" xmlns:wpg="http://schemas.microsoft.com/office/word/2010/wordprocessingGroup" xmlns:wpi="http://schemas.microsoft.com/office/word/2010/wordprocessingInk" xmlns:wne="http://schemas.microsoft.com/office/word/2006/wordml" xmlns:wps="http://schemas.microsoft.com/office/word/2010/wordprocessingShape" mc:Ignorable="w14 w15 w16se w16cid w16 w16cex w16sdtdh w16du wp14">
+<w:hdr xmlns:wpc="http://schemas.microsoft.com/office/word/2010/wordprocessingCanvas" xmlns:cx="http://schemas.microsoft.com/office/drawing/2014/chartex" xmlns:cx1="http://schemas.microsoft.com/office/drawing/2015/9/8/chartex" xmlns:cx2="http://schemas.microsoft.com/office/drawing/2015/10/21/chartex" xmlns:cx3="http://schemas.microsoft.com/office/drawing/2016/5/9/chartex" xmlns:cx4="http://schemas.microsoft.com/office/drawing/2016/5/10/chartex" xmlns:cx5="http://schemas.microsoft.com/office/drawing/2016/5/11/chartex" xmlns:cx6="http://schemas.microsoft.com/office/drawing/2016/5/12/chartex" xmlns:cx7="http://schemas.microsoft.com/office/drawing/2016/5/13/chartex" xmlns:cx8="http://schemas.microsoft.com/office/drawing/2016/5/14/chartex" xmlns:mc="http://schemas.openxmlformats.org/markup-compatibility/2006" xmlns:aink="http://schemas.microsoft.com/office/drawing/2016/ink" xmlns:am3d="http://schemas.microsoft.com/office/drawing/2017/model3d" xmlns:o="urn:schemas-microsoft-com:office:office" xmlns:oel="http://schemas.microsoft.com/office/2019/extlst" xmlns:r="http://schemas.openxmlformats.org/officeDocument/2006/relationships" xmlns:m="http://schemas.openxmlformats.org/officeDocument/2006/math" xmlns:v="urn:schemas-microsoft-com:vml" xmlns:wp14="http://schemas.microsoft.com/office/word/2010/wordprocessingDrawing" xmlns:wp="http://schemas.openxmlformats.org/drawingml/2006/wordprocessingDrawing" xmlns:w10="urn:schemas-microsoft-com:office:word" xmlns:w="http://schemas.openxmlformats.org/wordprocessingml/2006/main" xmlns:w14="http://schemas.microsoft.com/office/word/2010/wordml" xmlns:w15="http://schemas.microsoft.com/office/word/2012/wordml" xmlns:w16cex="http://schemas.microsoft.com/office/word/2018/wordml/cex" xmlns:w16cid="http://schemas.microsoft.com/office/word/2016/wordml/cid" xmlns:w16="http://schemas.microsoft.com/office/word/2018/wordml" xmlns:w16du="http://schemas.microsoft.com/office/word/2023/wordml/word16du" xmlns:w16sdtdh="http://schemas.microsoft.com/office/word/2020/wordml/sdtdatahash" xmlns:w16sdtfl="http://schemas.microsoft.com/office/word/2024/wordml/sdtformatlock" xmlns:w16se="http://schemas.microsoft.com/office/word/2015/wordml/symex" xmlns:wpg="http://schemas.microsoft.com/office/word/2010/wordprocessingGroup" xmlns:wpi="http://schemas.microsoft.com/office/word/2010/wordprocessingInk" xmlns:wne="http://schemas.microsoft.com/office/word/2006/wordml" xmlns:wps="http://schemas.microsoft.com/office/word/2010/wordprocessingShape" mc:Ignorable="w14 w15 w16se w16cid w16 w16cex w16sdtdh w16sdtfl w16du wp14">
   <w:p>
     <w:pPr>
       <w:pStyle w:val="Header"/>
@@ -4261,25 +4253,7 @@
         <w:color w:val="024442"/>
         <w:szCs w:val="32"/>
       </w:rPr>
-      <w:t>{{</w:t>
-    </w:r>
-    <w:proofErr w:type="spellStart"/>
-    <w:r>
-      <w:rPr>
-        <w:rFonts w:asciiTheme="majorHAnsi" w:eastAsiaTheme="majorEastAsia" w:hAnsiTheme="majorHAnsi" w:cstheme="majorBidi"/>
-        <w:color w:val="024442"/>
-        <w:szCs w:val="32"/>
-      </w:rPr>
-      <w:t>as_of_date</w:t>
-    </w:r>
-    <w:proofErr w:type="spellEnd"/>
-    <w:r>
-      <w:rPr>
-        <w:rFonts w:asciiTheme="majorHAnsi" w:eastAsiaTheme="majorEastAsia" w:hAnsiTheme="majorHAnsi" w:cstheme="majorBidi"/>
-        <w:color w:val="024442"/>
-        <w:szCs w:val="32"/>
-      </w:rPr>
-      <w:t>}}]</w:t>
+      <w:t>{{as_of_date}}]</w:t>
     </w:r>
   </w:p>
   <w:p>
@@ -4291,7 +4265,7 @@
 </file>
 
 <file path=word/styles.xml><?xml version="1.0" encoding="utf-8"?>
-<w:styles xmlns:mc="http://schemas.openxmlformats.org/markup-compatibility/2006" xmlns:r="http://schemas.openxmlformats.org/officeDocument/2006/relationships" xmlns:w="http://schemas.openxmlformats.org/wordprocessingml/2006/main" xmlns:w14="http://schemas.microsoft.com/office/word/2010/wordml" xmlns:w15="http://schemas.microsoft.com/office/word/2012/wordml" xmlns:w16cex="http://schemas.microsoft.com/office/word/2018/wordml/cex" xmlns:w16cid="http://schemas.microsoft.com/office/word/2016/wordml/cid" xmlns:w16="http://schemas.microsoft.com/office/word/2018/wordml" xmlns:w16du="http://schemas.microsoft.com/office/word/2023/wordml/word16du" xmlns:w16sdtdh="http://schemas.microsoft.com/office/word/2020/wordml/sdtdatahash" xmlns:w16se="http://schemas.microsoft.com/office/word/2015/wordml/symex" mc:Ignorable="w14 w15 w16se w16cid w16 w16cex w16sdtdh w16du">
+<w:styles xmlns:mc="http://schemas.openxmlformats.org/markup-compatibility/2006" xmlns:r="http://schemas.openxmlformats.org/officeDocument/2006/relationships" xmlns:w="http://schemas.openxmlformats.org/wordprocessingml/2006/main" xmlns:w14="http://schemas.microsoft.com/office/word/2010/wordml" xmlns:w15="http://schemas.microsoft.com/office/word/2012/wordml" xmlns:w16cex="http://schemas.microsoft.com/office/word/2018/wordml/cex" xmlns:w16cid="http://schemas.microsoft.com/office/word/2016/wordml/cid" xmlns:w16="http://schemas.microsoft.com/office/word/2018/wordml" xmlns:w16du="http://schemas.microsoft.com/office/word/2023/wordml/word16du" xmlns:w16sdtdh="http://schemas.microsoft.com/office/word/2020/wordml/sdtdatahash" xmlns:w16sdtfl="http://schemas.microsoft.com/office/word/2024/wordml/sdtformatlock" xmlns:w16se="http://schemas.microsoft.com/office/word/2015/wordml/symex" mc:Ignorable="w14 w15 w16se w16cid w16 w16cex w16sdtdh w16sdtfl w16du">
   <w:docDefaults>
     <w:rPrDefault>
       <w:rPr>

</xml_diff>